<commit_message>
Added the c++ part to the documentation
</commit_message>
<xml_diff>
--- a/docs/UI_del_k_means_implementation_INKI943.docx
+++ b/docs/UI_del_k_means_implementation_INKI943.docx
@@ -7,19 +7,29 @@
         <w:spacing w:line="360" w:lineRule="auto"/>
         <w:jc w:val="both"/>
       </w:pPr>
+      <w:proofErr w:type="spellStart"/>
       <w:r>
         <w:rPr>
           <w:b/>
           <w:bCs/>
           <w:u w:val="single"/>
         </w:rPr>
-        <w:t>Корисничкио интерфејс (</w:t>
-      </w:r>
+        <w:t>Корисничкио</w:t>
+      </w:r>
+      <w:proofErr w:type="spellEnd"/>
       <w:r>
         <w:rPr>
           <w:b/>
           <w:bCs/>
           <w:u w:val="single"/>
+        </w:rPr>
+        <w:t xml:space="preserve"> интерфејс (</w:t>
+      </w:r>
+      <w:r>
+        <w:rPr>
+          <w:b/>
+          <w:bCs/>
+          <w:u w:val="single"/>
           <w:lang w:val="en-US"/>
         </w:rPr>
         <w:t>UI – User Interface</w:t>
@@ -93,7 +103,15 @@
         <w:t>C++</w:t>
       </w:r>
       <w:r>
-        <w:t xml:space="preserve">). За развој во овај случај се користи </w:t>
+        <w:t xml:space="preserve">). За развој во </w:t>
+      </w:r>
+      <w:proofErr w:type="spellStart"/>
+      <w:r>
+        <w:t>овај</w:t>
+      </w:r>
+      <w:proofErr w:type="spellEnd"/>
+      <w:r>
+        <w:t xml:space="preserve"> случај се користи </w:t>
       </w:r>
       <w:proofErr w:type="spellStart"/>
       <w:r>
@@ -289,7 +307,7 @@
                     <pic:cNvPicPr/>
                   </pic:nvPicPr>
                   <pic:blipFill>
-                    <a:blip r:embed="rId5"/>
+                    <a:blip r:embed="rId6"/>
                     <a:stretch>
                       <a:fillRect/>
                     </a:stretch>
@@ -559,16 +577,8 @@
         <w:rPr>
           <w:lang w:val="en-US"/>
         </w:rPr>
-        <w:t xml:space="preserve"> </w:t>
-      </w:r>
-      <w:proofErr w:type="gramStart"/>
-      <w:r>
-        <w:rPr>
-          <w:lang w:val="en-US"/>
-        </w:rPr>
-        <w:t>framework;</w:t>
-      </w:r>
-      <w:proofErr w:type="gramEnd"/>
+        <w:t xml:space="preserve"> framework;</w:t>
+      </w:r>
     </w:p>
     <w:p>
       <w:pPr>
@@ -596,13 +606,8 @@
         <w:t xml:space="preserve"> – </w:t>
       </w:r>
       <w:r>
-        <w:t xml:space="preserve">овозможува асинхроно извршување на одредени функции, при што корисничкиот интерфејс не мора да чека да се изврши одредена </w:t>
-      </w:r>
-      <w:proofErr w:type="gramStart"/>
-      <w:r>
-        <w:t>задача;</w:t>
-      </w:r>
-      <w:proofErr w:type="gramEnd"/>
+        <w:t>овозможува асинхроно извршување на одредени функции, при што корисничкиот интерфејс не мора да чека да се изврши одредена задача;</w:t>
+      </w:r>
     </w:p>
     <w:p>
       <w:pPr>
@@ -633,13 +638,8 @@
         <w:t xml:space="preserve">C++ </w:t>
       </w:r>
       <w:r>
-        <w:t xml:space="preserve">со корисничкиот </w:t>
-      </w:r>
-      <w:proofErr w:type="gramStart"/>
-      <w:r>
-        <w:t>интерфејс;</w:t>
-      </w:r>
-      <w:proofErr w:type="gramEnd"/>
+        <w:t>со корисничкиот интерфејс;</w:t>
+      </w:r>
     </w:p>
     <w:p>
       <w:pPr>
@@ -669,11 +669,16 @@
         </w:rPr>
         <w:t xml:space="preserve">C++ </w:t>
       </w:r>
-      <w:r>
-        <w:t xml:space="preserve">алогритамо на влез податоците ги очекува во </w:t>
-      </w:r>
       <w:proofErr w:type="spellStart"/>
       <w:r>
+        <w:t>алогритамо</w:t>
+      </w:r>
+      <w:proofErr w:type="spellEnd"/>
+      <w:r>
+        <w:t xml:space="preserve"> на влез податоците ги очекува во </w:t>
+      </w:r>
+      <w:proofErr w:type="spellStart"/>
+      <w:r>
         <w:rPr>
           <w:lang w:val="en-US"/>
         </w:rPr>
@@ -687,13 +692,32 @@
         <w:t xml:space="preserve"> </w:t>
       </w:r>
       <w:r>
-        <w:t xml:space="preserve">формат па затоа се користи овај пакет за формирање на влезното барање до </w:t>
-      </w:r>
-      <w:proofErr w:type="gramStart"/>
-      <w:r>
-        <w:t>алгортамот;</w:t>
-      </w:r>
-      <w:proofErr w:type="gramEnd"/>
+        <w:t xml:space="preserve">формат па затоа се користи </w:t>
+      </w:r>
+      <w:proofErr w:type="spellStart"/>
+      <w:r>
+        <w:t>овај</w:t>
+      </w:r>
+      <w:proofErr w:type="spellEnd"/>
+      <w:r>
+        <w:t xml:space="preserve"> пакет за формирање на </w:t>
+      </w:r>
+      <w:proofErr w:type="spellStart"/>
+      <w:r>
+        <w:t>влезното</w:t>
+      </w:r>
+      <w:proofErr w:type="spellEnd"/>
+      <w:r>
+        <w:t xml:space="preserve"> барање до </w:t>
+      </w:r>
+      <w:proofErr w:type="spellStart"/>
+      <w:r>
+        <w:t>алгортамот</w:t>
+      </w:r>
+      <w:proofErr w:type="spellEnd"/>
+      <w:r>
+        <w:t>;</w:t>
+      </w:r>
     </w:p>
     <w:p>
       <w:pPr>
@@ -733,13 +757,8 @@
         <w:t xml:space="preserve">csv </w:t>
       </w:r>
       <w:r>
-        <w:t xml:space="preserve">формат кои потоа се вчитуваат и обработуваат со користење на овај </w:t>
-      </w:r>
-      <w:proofErr w:type="gramStart"/>
-      <w:r>
-        <w:t>пакет;</w:t>
-      </w:r>
-      <w:proofErr w:type="gramEnd"/>
+        <w:t>формат кои потоа се вчитуваат и обработуваат со користење на овај пакет;</w:t>
+      </w:r>
     </w:p>
     <w:p>
       <w:pPr>
@@ -761,13 +780,8 @@
         <w:t>Ast</w:t>
       </w:r>
       <w:r>
-        <w:t xml:space="preserve"> – за конверзија од еден во друг податочен тип и </w:t>
-      </w:r>
-      <w:proofErr w:type="gramStart"/>
-      <w:r>
-        <w:t>слично;</w:t>
-      </w:r>
-      <w:proofErr w:type="gramEnd"/>
+        <w:t xml:space="preserve"> – за конверзија од еден во друг податочен тип и слично;</w:t>
+      </w:r>
     </w:p>
     <w:p>
       <w:pPr>
@@ -791,13 +805,24 @@
       </w:r>
       <w:proofErr w:type="spellEnd"/>
       <w:r>
-        <w:t xml:space="preserve"> – зза озвршување на наредби поврзани со оперативниот </w:t>
-      </w:r>
-      <w:proofErr w:type="gramStart"/>
-      <w:r>
-        <w:t>систем;</w:t>
-      </w:r>
-      <w:proofErr w:type="gramEnd"/>
+        <w:t xml:space="preserve"> – </w:t>
+      </w:r>
+      <w:proofErr w:type="spellStart"/>
+      <w:r>
+        <w:t>зза</w:t>
+      </w:r>
+      <w:proofErr w:type="spellEnd"/>
+      <w:r>
+        <w:t xml:space="preserve"> </w:t>
+      </w:r>
+      <w:proofErr w:type="spellStart"/>
+      <w:r>
+        <w:t>озвршување</w:t>
+      </w:r>
+      <w:proofErr w:type="spellEnd"/>
+      <w:r>
+        <w:t xml:space="preserve"> на наредби поврзани со оперативниот систем;</w:t>
+      </w:r>
     </w:p>
     <w:p>
       <w:pPr>
@@ -835,11 +860,9 @@
         </w:rPr>
         <w:t xml:space="preserve"> </w:t>
       </w:r>
-      <w:proofErr w:type="gramStart"/>
       <w:r>
         <w:t>пакетот;</w:t>
       </w:r>
-      <w:proofErr w:type="gramEnd"/>
     </w:p>
     <w:p>
       <w:pPr>
@@ -874,14 +897,14 @@
         </w:rPr>
         <w:t xml:space="preserve">3D </w:t>
       </w:r>
-      <w:r>
-        <w:t xml:space="preserve">графовите кои што се прикажуваат на крај на </w:t>
-      </w:r>
-      <w:proofErr w:type="gramStart"/>
-      <w:r>
-        <w:t>пресметката;</w:t>
-      </w:r>
-      <w:proofErr w:type="gramEnd"/>
+      <w:proofErr w:type="spellStart"/>
+      <w:r>
+        <w:t>графовите</w:t>
+      </w:r>
+      <w:proofErr w:type="spellEnd"/>
+      <w:r>
+        <w:t xml:space="preserve"> кои што се прикажуваат на крај на пресметката;</w:t>
+      </w:r>
     </w:p>
     <w:p>
       <w:pPr>
@@ -2657,7 +2680,7 @@
                     <pic:cNvPicPr/>
                   </pic:nvPicPr>
                   <pic:blipFill>
-                    <a:blip r:embed="rId6"/>
+                    <a:blip r:embed="rId7"/>
                     <a:stretch>
                       <a:fillRect/>
                     </a:stretch>
@@ -2845,7 +2868,7 @@
                     <pic:cNvPicPr/>
                   </pic:nvPicPr>
                   <pic:blipFill>
-                    <a:blip r:embed="rId7"/>
+                    <a:blip r:embed="rId8"/>
                     <a:stretch>
                       <a:fillRect/>
                     </a:stretch>
@@ -3000,7 +3023,7 @@
                     <pic:cNvPicPr/>
                   </pic:nvPicPr>
                   <pic:blipFill>
-                    <a:blip r:embed="rId8"/>
+                    <a:blip r:embed="rId9"/>
                     <a:stretch>
                       <a:fillRect/>
                     </a:stretch>
@@ -3137,7 +3160,31 @@
         <w:t>внесува бројот на кластери</w:t>
       </w:r>
       <w:r>
-        <w:t xml:space="preserve"> и се избира дали алгоритамот автоматски да ги избери центрите за кластерирање или дали корисникот сака да дефинира споствени кординати (во формат </w:t>
+        <w:t xml:space="preserve"> и се избира дали алгоритамот автоматски да ги избери центрите за </w:t>
+      </w:r>
+      <w:proofErr w:type="spellStart"/>
+      <w:r>
+        <w:t>кластерирање</w:t>
+      </w:r>
+      <w:proofErr w:type="spellEnd"/>
+      <w:r>
+        <w:t xml:space="preserve"> или дали корисникот сака да дефинира </w:t>
+      </w:r>
+      <w:proofErr w:type="spellStart"/>
+      <w:r>
+        <w:t>споствени</w:t>
+      </w:r>
+      <w:proofErr w:type="spellEnd"/>
+      <w:r>
+        <w:t xml:space="preserve"> </w:t>
+      </w:r>
+      <w:proofErr w:type="spellStart"/>
+      <w:r>
+        <w:t>кординати</w:t>
+      </w:r>
+      <w:proofErr w:type="spellEnd"/>
+      <w:r>
+        <w:t xml:space="preserve"> (во формат </w:t>
       </w:r>
       <w:proofErr w:type="spellStart"/>
       <w:r>
@@ -3183,7 +3230,7 @@
                     <pic:cNvPicPr/>
                   </pic:nvPicPr>
                   <pic:blipFill>
-                    <a:blip r:embed="rId9"/>
+                    <a:blip r:embed="rId10"/>
                     <a:stretch>
                       <a:fillRect/>
                     </a:stretch>
@@ -3326,7 +3373,7 @@
                     <pic:cNvPicPr/>
                   </pic:nvPicPr>
                   <pic:blipFill>
-                    <a:blip r:embed="rId10"/>
+                    <a:blip r:embed="rId11"/>
                     <a:stretch>
                       <a:fillRect/>
                     </a:stretch>
@@ -3548,7 +3595,7 @@
                     <pic:cNvPicPr/>
                   </pic:nvPicPr>
                   <pic:blipFill>
-                    <a:blip r:embed="rId11"/>
+                    <a:blip r:embed="rId12"/>
                     <a:stretch>
                       <a:fillRect/>
                     </a:stretch>
@@ -3701,7 +3748,7 @@
                     <pic:cNvPicPr/>
                   </pic:nvPicPr>
                   <pic:blipFill>
-                    <a:blip r:embed="rId12"/>
+                    <a:blip r:embed="rId13"/>
                     <a:stretch>
                       <a:fillRect/>
                     </a:stretch>
@@ -3943,7 +3990,15 @@
         <w:t>верзии</w:t>
       </w:r>
       <w:r>
-        <w:t xml:space="preserve"> се пакувани во самата извршна датотека. Изрвшната датотека се креира со користење на </w:t>
+        <w:t xml:space="preserve"> се пакувани во самата извршна датотека. </w:t>
+      </w:r>
+      <w:proofErr w:type="spellStart"/>
+      <w:r>
+        <w:t>Изрвшната</w:t>
+      </w:r>
+      <w:proofErr w:type="spellEnd"/>
+      <w:r>
+        <w:t xml:space="preserve"> датотека се креира со користење на </w:t>
       </w:r>
       <w:proofErr w:type="spellStart"/>
       <w:r>
@@ -4231,6 +4286,3315 @@
         <w:t>” –product-name “name” –product-version “0.0” –file-version “0.0” --copyright  “author”.</w:t>
       </w:r>
     </w:p>
+    <w:p>
+      <w:pPr>
+        <w:pStyle w:val="Heading2"/>
+        <w:rPr>
+          <w:b/>
+          <w:bCs/>
+          <w:color w:val="000000" w:themeColor="text1"/>
+        </w:rPr>
+      </w:pPr>
+      <w:r>
+        <w:rPr>
+          <w:b/>
+          <w:bCs/>
+          <w:color w:val="000000" w:themeColor="text1"/>
+        </w:rPr>
+        <w:lastRenderedPageBreak/>
+        <w:t xml:space="preserve">Имплементација на </w:t>
+      </w:r>
+      <w:proofErr w:type="spellStart"/>
+      <w:r>
+        <w:rPr>
+          <w:b/>
+          <w:bCs/>
+          <w:color w:val="000000" w:themeColor="text1"/>
+        </w:rPr>
+        <w:t>алгоритмот</w:t>
+      </w:r>
+      <w:proofErr w:type="spellEnd"/>
+    </w:p>
+    <w:p>
+      <w:r>
+        <w:t xml:space="preserve">Имплементацијата на алгоритамот се направи во </w:t>
+      </w:r>
+      <w:r>
+        <w:rPr>
+          <w:b/>
+          <w:bCs/>
+          <w:lang w:val="en-US"/>
+        </w:rPr>
+        <w:t>C++</w:t>
+      </w:r>
+      <w:r>
+        <w:rPr>
+          <w:lang w:val="en-US"/>
+        </w:rPr>
+        <w:t xml:space="preserve">. </w:t>
+      </w:r>
+      <w:r>
+        <w:t xml:space="preserve">Целта беше да се направи имплементација која што е или побрза од онаа на </w:t>
+      </w:r>
+      <w:r>
+        <w:rPr>
+          <w:b/>
+          <w:bCs/>
+          <w:lang w:val="en-US"/>
+        </w:rPr>
+        <w:t>Orange data mining</w:t>
+      </w:r>
+      <w:r>
+        <w:t xml:space="preserve"> или е барем споредлива со неа.</w:t>
+      </w:r>
+    </w:p>
+    <w:p>
+      <w:r>
+        <w:t>Постојат неколку начини за како тоа да се постигне:</w:t>
+      </w:r>
+    </w:p>
+    <w:p>
+      <w:pPr>
+        <w:pStyle w:val="ListParagraph"/>
+        <w:numPr>
+          <w:ilvl w:val="0"/>
+          <w:numId w:val="4"/>
+        </w:numPr>
+      </w:pPr>
+      <w:r>
+        <w:t>Користење на паралелизам во пресметките.</w:t>
+      </w:r>
+    </w:p>
+    <w:p>
+      <w:pPr>
+        <w:pStyle w:val="ListParagraph"/>
+        <w:numPr>
+          <w:ilvl w:val="0"/>
+          <w:numId w:val="4"/>
+        </w:numPr>
+      </w:pPr>
+      <w:r>
+        <w:t>Користење на поедноставна формула за пресметување на оддалеченост.</w:t>
+      </w:r>
+    </w:p>
+    <w:p>
+      <w:pPr>
+        <w:pStyle w:val="ListParagraph"/>
+        <w:numPr>
+          <w:ilvl w:val="0"/>
+          <w:numId w:val="4"/>
+        </w:numPr>
+      </w:pPr>
+      <w:r>
+        <w:t xml:space="preserve">Ограничување на </w:t>
+      </w:r>
+      <w:proofErr w:type="spellStart"/>
+      <w:r>
+        <w:t>димензионалноста</w:t>
+      </w:r>
+      <w:proofErr w:type="spellEnd"/>
+      <w:r>
+        <w:t>.</w:t>
+      </w:r>
+    </w:p>
+    <w:p>
+      <w:pPr>
+        <w:pStyle w:val="Heading3"/>
+        <w:rPr>
+          <w:b/>
+          <w:bCs/>
+          <w:color w:val="auto"/>
+        </w:rPr>
+      </w:pPr>
+      <w:r>
+        <w:rPr>
+          <w:b/>
+          <w:bCs/>
+          <w:color w:val="auto"/>
+        </w:rPr>
+        <w:t>Користење на паралелизам</w:t>
+      </w:r>
+    </w:p>
+    <w:p>
+      <w:r>
+        <w:t xml:space="preserve">Во </w:t>
+      </w:r>
+      <w:r>
+        <w:rPr>
+          <w:b/>
+          <w:bCs/>
+          <w:lang w:val="en-US"/>
+        </w:rPr>
+        <w:t>C++</w:t>
+      </w:r>
+      <w:r>
+        <w:t xml:space="preserve"> паралелизам е дозволен со библиотеката </w:t>
+      </w:r>
+      <w:r>
+        <w:rPr>
+          <w:b/>
+          <w:bCs/>
+          <w:i/>
+          <w:iCs/>
+          <w:lang w:val="en-US"/>
+        </w:rPr>
+        <w:t>std::threads</w:t>
+      </w:r>
+      <w:r>
+        <w:t xml:space="preserve">, која е во склоп на </w:t>
+      </w:r>
+      <w:r>
+        <w:rPr>
+          <w:b/>
+          <w:bCs/>
+          <w:i/>
+          <w:iCs/>
+          <w:lang w:val="en-US"/>
+        </w:rPr>
+        <w:t>STL</w:t>
+      </w:r>
+      <w:r>
+        <w:t xml:space="preserve">. Постојат многу можности за </w:t>
+      </w:r>
+      <w:proofErr w:type="spellStart"/>
+      <w:r>
+        <w:t>паралелизација</w:t>
+      </w:r>
+      <w:proofErr w:type="spellEnd"/>
+      <w:r>
+        <w:t xml:space="preserve"> на </w:t>
+      </w:r>
+      <w:proofErr w:type="spellStart"/>
+      <w:r>
+        <w:t>овај</w:t>
+      </w:r>
+      <w:proofErr w:type="spellEnd"/>
+      <w:r>
+        <w:t xml:space="preserve"> алгоритам, но ние се одлучивме за следните:</w:t>
+      </w:r>
+    </w:p>
+    <w:p>
+      <w:pPr>
+        <w:pStyle w:val="ListParagraph"/>
+        <w:numPr>
+          <w:ilvl w:val="0"/>
+          <w:numId w:val="4"/>
+        </w:numPr>
+      </w:pPr>
+      <w:r>
+        <w:t xml:space="preserve">Делење на </w:t>
+      </w:r>
+      <w:proofErr w:type="spellStart"/>
+      <w:r>
+        <w:t>датасетот</w:t>
+      </w:r>
+      <w:proofErr w:type="spellEnd"/>
+      <w:r>
+        <w:t xml:space="preserve"> на помали парчиња и пресметување на припадноста за повеќе точки од еднаш</w:t>
+      </w:r>
+      <w:r>
+        <w:t>.</w:t>
+      </w:r>
+    </w:p>
+    <w:p>
+      <w:pPr>
+        <w:pStyle w:val="ListParagraph"/>
+        <w:numPr>
+          <w:ilvl w:val="0"/>
+          <w:numId w:val="4"/>
+        </w:numPr>
+      </w:pPr>
+      <w:r>
+        <w:t xml:space="preserve">Паралелно ажурирање на </w:t>
+      </w:r>
+      <w:proofErr w:type="spellStart"/>
+      <w:r>
+        <w:t>центроидите</w:t>
+      </w:r>
+      <w:proofErr w:type="spellEnd"/>
+      <w:r>
+        <w:t xml:space="preserve"> на секој кластер</w:t>
+      </w:r>
+      <w:r>
+        <w:t>.</w:t>
+      </w:r>
+    </w:p>
+    <w:p>
+      <w:pPr>
+        <w:pStyle w:val="ListParagraph"/>
+        <w:numPr>
+          <w:ilvl w:val="0"/>
+          <w:numId w:val="4"/>
+        </w:numPr>
+      </w:pPr>
+      <w:r>
+        <w:t xml:space="preserve">Паралелни пресметки при </w:t>
+      </w:r>
+      <w:r>
+        <w:t>валидација на резултатот.</w:t>
+      </w:r>
+    </w:p>
+    <w:p>
+      <w:pPr>
+        <w:keepNext/>
+      </w:pPr>
+      <w:r>
+        <w:t xml:space="preserve">При работа со нитки, треба да се земе во предвид дека нивното креирање и уништување се скапи и комплексни операции. Исто така, препорачливо е да се креираат нитки онолку колку што има јадра процесорот, не е погрешно и доколку се повеќе, но во тој случај се појавуваат нитки кои треба да чекаат и тоа може да предизвика непосакувано долго време за извршување. Најдобра опција е да се креира една врста базен од слободни нитки и задачите да се ставаат во редица за чекање, на тој начин ќе се избегнат скапите операции на креирање и уништување на нитки и ќе се координираат задачите </w:t>
+      </w:r>
+      <w:r>
+        <w:t xml:space="preserve">секое време. За таа цел беше креирана </w:t>
+      </w:r>
+      <w:r>
+        <w:lastRenderedPageBreak/>
+        <w:t>таква класа:</w:t>
+      </w:r>
+      <w:r>
+        <w:rPr>
+          <w:noProof/>
+          <w:lang w:val="en-US"/>
+        </w:rPr>
+        <w:drawing>
+          <wp:inline distT="0" distB="0" distL="0" distR="0" wp14:anchorId="7498BE01" wp14:editId="1F03D328">
+            <wp:extent cx="5731510" cy="7348220"/>
+            <wp:effectExtent l="0" t="0" r="2540" b="5080"/>
+            <wp:docPr id="1323549295" name="Picture 2"/>
+            <wp:cNvGraphicFramePr>
+              <a:graphicFrameLocks xmlns:a="http://schemas.openxmlformats.org/drawingml/2006/main" noChangeAspect="1"/>
+            </wp:cNvGraphicFramePr>
+            <a:graphic xmlns:a="http://schemas.openxmlformats.org/drawingml/2006/main">
+              <a:graphicData uri="http://schemas.openxmlformats.org/drawingml/2006/picture">
+                <pic:pic xmlns:pic="http://schemas.openxmlformats.org/drawingml/2006/picture">
+                  <pic:nvPicPr>
+                    <pic:cNvPr id="1323549295" name="Picture 1323549295"/>
+                    <pic:cNvPicPr/>
+                  </pic:nvPicPr>
+                  <pic:blipFill>
+                    <a:blip r:embed="rId14">
+                      <a:extLst>
+                        <a:ext uri="{28A0092B-C50C-407E-A947-70E740481C1C}">
+                          <a14:useLocalDpi xmlns:a14="http://schemas.microsoft.com/office/drawing/2010/main" val="0"/>
+                        </a:ext>
+                      </a:extLst>
+                    </a:blip>
+                    <a:stretch>
+                      <a:fillRect/>
+                    </a:stretch>
+                  </pic:blipFill>
+                  <pic:spPr>
+                    <a:xfrm>
+                      <a:off x="0" y="0"/>
+                      <a:ext cx="5731510" cy="7348220"/>
+                    </a:xfrm>
+                    <a:prstGeom prst="rect">
+                      <a:avLst/>
+                    </a:prstGeom>
+                  </pic:spPr>
+                </pic:pic>
+              </a:graphicData>
+            </a:graphic>
+          </wp:inline>
+        </w:drawing>
+      </w:r>
+    </w:p>
+    <w:p>
+      <w:pPr>
+        <w:pStyle w:val="Caption"/>
+        <w:jc w:val="center"/>
+        <w:rPr>
+          <w:lang w:val="en-US"/>
+        </w:rPr>
+      </w:pPr>
+      <w:r>
+        <w:rPr>
+          <w:b/>
+          <w:bCs/>
+          <w:sz w:val="22"/>
+          <w:szCs w:val="22"/>
+        </w:rPr>
+        <w:t xml:space="preserve">Слика </w:t>
+      </w:r>
+      <w:r>
+        <w:rPr>
+          <w:b/>
+          <w:bCs/>
+          <w:sz w:val="22"/>
+          <w:szCs w:val="22"/>
+        </w:rPr>
+        <w:fldChar w:fldCharType="begin"/>
+      </w:r>
+      <w:r>
+        <w:rPr>
+          <w:b/>
+          <w:bCs/>
+          <w:sz w:val="22"/>
+          <w:szCs w:val="22"/>
+        </w:rPr>
+        <w:instrText xml:space="preserve"> SEQ Слика \* ARABIC </w:instrText>
+      </w:r>
+      <w:r>
+        <w:rPr>
+          <w:b/>
+          <w:bCs/>
+          <w:sz w:val="22"/>
+          <w:szCs w:val="22"/>
+        </w:rPr>
+        <w:fldChar w:fldCharType="separate"/>
+      </w:r>
+      <w:r>
+        <w:rPr>
+          <w:b/>
+          <w:bCs/>
+          <w:sz w:val="22"/>
+          <w:szCs w:val="22"/>
+        </w:rPr>
+        <w:t>9</w:t>
+      </w:r>
+      <w:r>
+        <w:rPr>
+          <w:b/>
+          <w:bCs/>
+          <w:sz w:val="22"/>
+          <w:szCs w:val="22"/>
+        </w:rPr>
+        <w:fldChar w:fldCharType="end"/>
+      </w:r>
+      <w:r>
+        <w:rPr>
+          <w:b/>
+          <w:bCs/>
+          <w:sz w:val="22"/>
+          <w:szCs w:val="22"/>
+        </w:rPr>
+        <w:t xml:space="preserve"> Базен на нитки</w:t>
+      </w:r>
+    </w:p>
+    <w:p>
+      <w:r>
+        <w:t xml:space="preserve">Оваа класа иако изгледа комплексно има прилично едноставна намена, всушност при креирање се создаваат нитки и тие се поврзуваат со условни променливи потребни за синхронизација и со механизми за заклучување на ресурси, има и </w:t>
+      </w:r>
+      <w:r>
+        <w:lastRenderedPageBreak/>
+        <w:t xml:space="preserve">еден метод чија цел е да вметнува задачи во редицата за чекање, тој мора да може да враќа секаков тип на податок и затоа е изведен со </w:t>
+      </w:r>
+      <w:r>
+        <w:rPr>
+          <w:b/>
+          <w:bCs/>
+          <w:i/>
+          <w:iCs/>
+          <w:lang w:val="en-US"/>
+        </w:rPr>
+        <w:t>template</w:t>
+      </w:r>
+      <w:r>
+        <w:rPr>
+          <w:lang w:val="en-US"/>
+        </w:rPr>
+        <w:t>.</w:t>
+      </w:r>
+    </w:p>
+    <w:p>
+      <w:pPr>
+        <w:pStyle w:val="Heading3"/>
+      </w:pPr>
+      <w:r>
+        <w:t>Користење на поедноставна формула за пресметување на оддалеченост</w:t>
+      </w:r>
+    </w:p>
+    <w:p>
+      <w:r>
+        <w:t xml:space="preserve">Постојат многу различни формули за пресметка на оддалеченост помеѓу две точки. Помеѓу нив има и некои кои имаат поголема или помала пресметковна комплексност. За конкретната имплементација ние се одлучивме да го користиме </w:t>
+      </w:r>
+      <w:r>
+        <w:rPr>
+          <w:b/>
+          <w:bCs/>
+        </w:rPr>
+        <w:t>Менхетен растојание</w:t>
+      </w:r>
+      <w:r>
+        <w:t xml:space="preserve"> дадено со следната равенка:</w:t>
+      </w:r>
+    </w:p>
+    <w:p>
+      <w:pPr>
+        <w:jc w:val="center"/>
+        <w:rPr>
+          <w:rFonts w:eastAsiaTheme="minorEastAsia"/>
+          <w:lang w:val="en-US"/>
+        </w:rPr>
+      </w:pPr>
+      <m:oMathPara>
+        <m:oMath>
+          <m:nary>
+            <m:naryPr>
+              <m:chr m:val="∑"/>
+              <m:limLoc m:val="undOvr"/>
+              <m:ctrlPr>
+                <w:rPr>
+                  <w:rFonts w:ascii="Cambria Math" w:hAnsi="Cambria Math"/>
+                  <w:i/>
+                  <w:lang w:val="en-US"/>
+                </w:rPr>
+              </m:ctrlPr>
+            </m:naryPr>
+            <m:sub>
+              <m:r>
+                <w:rPr>
+                  <w:rFonts w:ascii="Cambria Math" w:hAnsi="Cambria Math"/>
+                  <w:lang w:val="en-US"/>
+                </w:rPr>
+                <m:t xml:space="preserve">i=1 </m:t>
+              </m:r>
+            </m:sub>
+            <m:sup>
+              <m:r>
+                <w:rPr>
+                  <w:rFonts w:ascii="Cambria Math" w:hAnsi="Cambria Math"/>
+                  <w:lang w:val="en-US"/>
+                </w:rPr>
+                <m:t>n</m:t>
+              </m:r>
+            </m:sup>
+            <m:e>
+              <m:d>
+                <m:dPr>
+                  <m:begChr m:val="|"/>
+                  <m:endChr m:val="|"/>
+                  <m:ctrlPr>
+                    <w:rPr>
+                      <w:rFonts w:ascii="Cambria Math" w:hAnsi="Cambria Math"/>
+                      <w:i/>
+                      <w:lang w:val="en-US"/>
+                    </w:rPr>
+                  </m:ctrlPr>
+                </m:dPr>
+                <m:e>
+                  <m:sSub>
+                    <m:sSubPr>
+                      <m:ctrlPr>
+                        <w:rPr>
+                          <w:rFonts w:ascii="Cambria Math" w:hAnsi="Cambria Math"/>
+                          <w:i/>
+                          <w:lang w:val="en-US"/>
+                        </w:rPr>
+                      </m:ctrlPr>
+                    </m:sSubPr>
+                    <m:e>
+                      <m:r>
+                        <w:rPr>
+                          <w:rFonts w:ascii="Cambria Math" w:hAnsi="Cambria Math"/>
+                          <w:lang w:val="en-US"/>
+                        </w:rPr>
+                        <m:t>x</m:t>
+                      </m:r>
+                    </m:e>
+                    <m:sub>
+                      <m:r>
+                        <w:rPr>
+                          <w:rFonts w:ascii="Cambria Math" w:hAnsi="Cambria Math"/>
+                          <w:lang w:val="en-US"/>
+                        </w:rPr>
+                        <m:t>i</m:t>
+                      </m:r>
+                    </m:sub>
+                  </m:sSub>
+                  <m:r>
+                    <w:rPr>
+                      <w:rFonts w:ascii="Cambria Math" w:hAnsi="Cambria Math"/>
+                      <w:lang w:val="en-US"/>
+                    </w:rPr>
+                    <m:t xml:space="preserve">- </m:t>
+                  </m:r>
+                  <m:sSub>
+                    <m:sSubPr>
+                      <m:ctrlPr>
+                        <w:rPr>
+                          <w:rFonts w:ascii="Cambria Math" w:hAnsi="Cambria Math"/>
+                          <w:i/>
+                          <w:lang w:val="en-US"/>
+                        </w:rPr>
+                      </m:ctrlPr>
+                    </m:sSubPr>
+                    <m:e>
+                      <m:r>
+                        <w:rPr>
+                          <w:rFonts w:ascii="Cambria Math" w:hAnsi="Cambria Math"/>
+                          <w:lang w:val="en-US"/>
+                        </w:rPr>
+                        <m:t>y</m:t>
+                      </m:r>
+                    </m:e>
+                    <m:sub>
+                      <m:r>
+                        <w:rPr>
+                          <w:rFonts w:ascii="Cambria Math" w:hAnsi="Cambria Math"/>
+                          <w:lang w:val="en-US"/>
+                        </w:rPr>
+                        <m:t>i</m:t>
+                      </m:r>
+                    </m:sub>
+                  </m:sSub>
+                </m:e>
+              </m:d>
+            </m:e>
+          </m:nary>
+        </m:oMath>
+      </m:oMathPara>
+    </w:p>
+    <w:p>
+      <w:pPr>
+        <w:pStyle w:val="Caption"/>
+        <w:jc w:val="center"/>
+        <w:rPr>
+          <w:b/>
+          <w:bCs/>
+          <w:sz w:val="22"/>
+          <w:szCs w:val="22"/>
+        </w:rPr>
+      </w:pPr>
+      <w:r>
+        <w:rPr>
+          <w:b/>
+          <w:bCs/>
+          <w:sz w:val="22"/>
+          <w:szCs w:val="22"/>
+        </w:rPr>
+        <w:t xml:space="preserve">Равенка </w:t>
+      </w:r>
+      <w:r>
+        <w:rPr>
+          <w:b/>
+          <w:bCs/>
+          <w:sz w:val="22"/>
+          <w:szCs w:val="22"/>
+        </w:rPr>
+        <w:fldChar w:fldCharType="begin"/>
+      </w:r>
+      <w:r>
+        <w:rPr>
+          <w:b/>
+          <w:bCs/>
+          <w:sz w:val="22"/>
+          <w:szCs w:val="22"/>
+        </w:rPr>
+        <w:instrText xml:space="preserve"> SEQ Равенка \* ARABIC </w:instrText>
+      </w:r>
+      <w:r>
+        <w:rPr>
+          <w:b/>
+          <w:bCs/>
+          <w:sz w:val="22"/>
+          <w:szCs w:val="22"/>
+        </w:rPr>
+        <w:fldChar w:fldCharType="separate"/>
+      </w:r>
+      <w:r>
+        <w:rPr>
+          <w:b/>
+          <w:bCs/>
+          <w:sz w:val="22"/>
+          <w:szCs w:val="22"/>
+        </w:rPr>
+        <w:t>1</w:t>
+      </w:r>
+      <w:r>
+        <w:rPr>
+          <w:b/>
+          <w:bCs/>
+          <w:sz w:val="22"/>
+          <w:szCs w:val="22"/>
+        </w:rPr>
+        <w:fldChar w:fldCharType="end"/>
+      </w:r>
+      <w:r>
+        <w:rPr>
+          <w:b/>
+          <w:bCs/>
+          <w:sz w:val="22"/>
+          <w:szCs w:val="22"/>
+        </w:rPr>
+        <w:t xml:space="preserve"> Менхетен растојание</w:t>
+      </w:r>
+    </w:p>
+    <w:p>
+      <w:r>
+        <w:t xml:space="preserve">Каде </w:t>
+      </w:r>
+      <w:r>
+        <w:rPr>
+          <w:i/>
+          <w:iCs/>
+          <w:lang w:val="en-US"/>
+        </w:rPr>
+        <w:t>n</w:t>
+      </w:r>
+      <w:r>
+        <w:rPr>
+          <w:lang w:val="en-US"/>
+        </w:rPr>
+        <w:t xml:space="preserve"> </w:t>
+      </w:r>
+      <w:r>
+        <w:t xml:space="preserve">е бројот на точки во </w:t>
+      </w:r>
+      <w:proofErr w:type="spellStart"/>
+      <w:r>
+        <w:t>датасетот</w:t>
+      </w:r>
+      <w:proofErr w:type="spellEnd"/>
+      <w:r>
+        <w:t xml:space="preserve">, а </w:t>
+      </w:r>
+      <w:r>
+        <w:rPr>
+          <w:i/>
+          <w:iCs/>
+          <w:lang w:val="en-US"/>
+        </w:rPr>
+        <w:t>x</w:t>
+      </w:r>
+      <w:r>
+        <w:rPr>
+          <w:lang w:val="en-US"/>
+        </w:rPr>
+        <w:t xml:space="preserve"> </w:t>
+      </w:r>
+      <w:r>
+        <w:t xml:space="preserve">и </w:t>
+      </w:r>
+      <w:r>
+        <w:rPr>
+          <w:i/>
+          <w:iCs/>
+          <w:lang w:val="en-US"/>
+        </w:rPr>
+        <w:t>y</w:t>
+      </w:r>
+      <w:r>
+        <w:rPr>
+          <w:lang w:val="en-US"/>
+        </w:rPr>
+        <w:t xml:space="preserve"> </w:t>
+      </w:r>
+      <w:r>
+        <w:t>се димензии на точката.</w:t>
+      </w:r>
+    </w:p>
+    <w:p>
+      <w:r>
+        <w:t>Конкретната имплементација изгледа вака:</w:t>
+      </w:r>
+    </w:p>
+    <w:p>
+      <w:pPr>
+        <w:keepNext/>
+        <w:jc w:val="center"/>
+      </w:pPr>
+      <w:r>
+        <w:rPr>
+          <w:noProof/>
+          <w:lang w:val="en-US"/>
+        </w:rPr>
+        <w:drawing>
+          <wp:inline distT="0" distB="0" distL="0" distR="0" wp14:anchorId="22563069" wp14:editId="1B7796A1">
+            <wp:extent cx="5731510" cy="1155065"/>
+            <wp:effectExtent l="0" t="0" r="2540" b="6985"/>
+            <wp:docPr id="498296476" name="Picture 3"/>
+            <wp:cNvGraphicFramePr>
+              <a:graphicFrameLocks xmlns:a="http://schemas.openxmlformats.org/drawingml/2006/main" noChangeAspect="1"/>
+            </wp:cNvGraphicFramePr>
+            <a:graphic xmlns:a="http://schemas.openxmlformats.org/drawingml/2006/main">
+              <a:graphicData uri="http://schemas.openxmlformats.org/drawingml/2006/picture">
+                <pic:pic xmlns:pic="http://schemas.openxmlformats.org/drawingml/2006/picture">
+                  <pic:nvPicPr>
+                    <pic:cNvPr id="498296476" name="Picture 498296476"/>
+                    <pic:cNvPicPr/>
+                  </pic:nvPicPr>
+                  <pic:blipFill>
+                    <a:blip r:embed="rId15">
+                      <a:extLst>
+                        <a:ext uri="{28A0092B-C50C-407E-A947-70E740481C1C}">
+                          <a14:useLocalDpi xmlns:a14="http://schemas.microsoft.com/office/drawing/2010/main" val="0"/>
+                        </a:ext>
+                      </a:extLst>
+                    </a:blip>
+                    <a:stretch>
+                      <a:fillRect/>
+                    </a:stretch>
+                  </pic:blipFill>
+                  <pic:spPr>
+                    <a:xfrm>
+                      <a:off x="0" y="0"/>
+                      <a:ext cx="5731510" cy="1155065"/>
+                    </a:xfrm>
+                    <a:prstGeom prst="rect">
+                      <a:avLst/>
+                    </a:prstGeom>
+                  </pic:spPr>
+                </pic:pic>
+              </a:graphicData>
+            </a:graphic>
+          </wp:inline>
+        </w:drawing>
+      </w:r>
+    </w:p>
+    <w:p>
+      <w:pPr>
+        <w:pStyle w:val="Caption"/>
+        <w:jc w:val="center"/>
+        <w:rPr>
+          <w:b/>
+          <w:bCs/>
+          <w:sz w:val="22"/>
+          <w:szCs w:val="22"/>
+        </w:rPr>
+      </w:pPr>
+      <w:r>
+        <w:rPr>
+          <w:b/>
+          <w:bCs/>
+          <w:sz w:val="22"/>
+          <w:szCs w:val="22"/>
+        </w:rPr>
+        <w:t xml:space="preserve">Слика </w:t>
+      </w:r>
+      <w:r>
+        <w:rPr>
+          <w:b/>
+          <w:bCs/>
+          <w:sz w:val="22"/>
+          <w:szCs w:val="22"/>
+        </w:rPr>
+        <w:fldChar w:fldCharType="begin"/>
+      </w:r>
+      <w:r>
+        <w:rPr>
+          <w:b/>
+          <w:bCs/>
+          <w:sz w:val="22"/>
+          <w:szCs w:val="22"/>
+        </w:rPr>
+        <w:instrText xml:space="preserve"> SEQ Слика \* ARABIC </w:instrText>
+      </w:r>
+      <w:r>
+        <w:rPr>
+          <w:b/>
+          <w:bCs/>
+          <w:sz w:val="22"/>
+          <w:szCs w:val="22"/>
+        </w:rPr>
+        <w:fldChar w:fldCharType="separate"/>
+      </w:r>
+      <w:r>
+        <w:rPr>
+          <w:b/>
+          <w:bCs/>
+          <w:sz w:val="22"/>
+          <w:szCs w:val="22"/>
+        </w:rPr>
+        <w:t>10</w:t>
+      </w:r>
+      <w:r>
+        <w:rPr>
+          <w:b/>
+          <w:bCs/>
+          <w:sz w:val="22"/>
+          <w:szCs w:val="22"/>
+        </w:rPr>
+        <w:fldChar w:fldCharType="end"/>
+      </w:r>
+      <w:r>
+        <w:rPr>
+          <w:b/>
+          <w:bCs/>
+          <w:sz w:val="22"/>
+          <w:szCs w:val="22"/>
+        </w:rPr>
+        <w:t xml:space="preserve"> Менхетен растојание</w:t>
+      </w:r>
+    </w:p>
+    <w:p>
+      <w:r>
+        <w:t xml:space="preserve">За потребите на </w:t>
+      </w:r>
+      <w:proofErr w:type="spellStart"/>
+      <w:r>
+        <w:t>алгоритмот</w:t>
+      </w:r>
+      <w:proofErr w:type="spellEnd"/>
+      <w:r>
+        <w:t xml:space="preserve"> растојание се пресметува само помеѓу </w:t>
+      </w:r>
+      <w:proofErr w:type="spellStart"/>
+      <w:r>
+        <w:t>центроидот</w:t>
+      </w:r>
+      <w:proofErr w:type="spellEnd"/>
+      <w:r>
+        <w:t xml:space="preserve"> и некоја случајна точка од </w:t>
+      </w:r>
+      <w:proofErr w:type="spellStart"/>
+      <w:r>
+        <w:t>датасетот</w:t>
+      </w:r>
+      <w:proofErr w:type="spellEnd"/>
+      <w:r>
+        <w:t xml:space="preserve">, па затоа оваа функција е дел од </w:t>
+      </w:r>
+      <w:r>
+        <w:rPr>
+          <w:i/>
+          <w:iCs/>
+          <w:lang w:val="en-US"/>
+        </w:rPr>
+        <w:t>cluster</w:t>
+      </w:r>
+      <w:r>
+        <w:t xml:space="preserve"> класата.</w:t>
+      </w:r>
+    </w:p>
+    <w:p>
+      <w:pPr>
+        <w:pStyle w:val="Heading3"/>
+        <w:rPr>
+          <w:b/>
+          <w:bCs/>
+          <w:color w:val="auto"/>
+        </w:rPr>
+      </w:pPr>
+      <w:r>
+        <w:rPr>
+          <w:b/>
+          <w:bCs/>
+          <w:color w:val="auto"/>
+        </w:rPr>
+        <w:t xml:space="preserve">Ограничување на </w:t>
+      </w:r>
+      <w:proofErr w:type="spellStart"/>
+      <w:r>
+        <w:rPr>
+          <w:b/>
+          <w:bCs/>
+          <w:color w:val="auto"/>
+        </w:rPr>
+        <w:t>димензионалноста</w:t>
+      </w:r>
+      <w:proofErr w:type="spellEnd"/>
+      <w:r>
+        <w:rPr>
+          <w:b/>
+          <w:bCs/>
+          <w:color w:val="auto"/>
+        </w:rPr>
+        <w:t>.</w:t>
+      </w:r>
+    </w:p>
+    <w:p>
+      <w:r>
+        <w:t xml:space="preserve">Високо </w:t>
+      </w:r>
+      <w:proofErr w:type="spellStart"/>
+      <w:r>
+        <w:t>димензионални</w:t>
+      </w:r>
+      <w:proofErr w:type="spellEnd"/>
+      <w:r>
+        <w:t xml:space="preserve"> податоци често се тешки за анализа, поради тоа што е невозможно на еден график да се претстават повеќе од три димензии и поради тоа што алгоритмите за таква обработка стануваат комплексни и бавно се извршуваат.</w:t>
+      </w:r>
+    </w:p>
+    <w:p>
+      <w:r>
+        <w:t>Поради тие причини оваа имплементација работи само во три димензии</w:t>
+      </w:r>
+      <w:r>
+        <w:t>.</w:t>
+      </w:r>
+    </w:p>
+    <w:p>
+      <w:pPr>
+        <w:keepNext/>
+        <w:jc w:val="center"/>
+      </w:pPr>
+      <w:r>
+        <w:rPr>
+          <w:rFonts w:eastAsiaTheme="minorEastAsia"/>
+          <w:noProof/>
+        </w:rPr>
+        <w:lastRenderedPageBreak/>
+        <w:drawing>
+          <wp:inline distT="0" distB="0" distL="0" distR="0" wp14:anchorId="25813989" wp14:editId="03CC5675">
+            <wp:extent cx="4972050" cy="4124325"/>
+            <wp:effectExtent l="0" t="0" r="0" b="9525"/>
+            <wp:docPr id="986913187" name="Picture 4"/>
+            <wp:cNvGraphicFramePr>
+              <a:graphicFrameLocks xmlns:a="http://schemas.openxmlformats.org/drawingml/2006/main" noChangeAspect="1"/>
+            </wp:cNvGraphicFramePr>
+            <a:graphic xmlns:a="http://schemas.openxmlformats.org/drawingml/2006/main">
+              <a:graphicData uri="http://schemas.openxmlformats.org/drawingml/2006/picture">
+                <pic:pic xmlns:pic="http://schemas.openxmlformats.org/drawingml/2006/picture">
+                  <pic:nvPicPr>
+                    <pic:cNvPr id="986913187" name="Picture 986913187"/>
+                    <pic:cNvPicPr/>
+                  </pic:nvPicPr>
+                  <pic:blipFill>
+                    <a:blip r:embed="rId16">
+                      <a:extLst>
+                        <a:ext uri="{28A0092B-C50C-407E-A947-70E740481C1C}">
+                          <a14:useLocalDpi xmlns:a14="http://schemas.microsoft.com/office/drawing/2010/main" val="0"/>
+                        </a:ext>
+                      </a:extLst>
+                    </a:blip>
+                    <a:stretch>
+                      <a:fillRect/>
+                    </a:stretch>
+                  </pic:blipFill>
+                  <pic:spPr>
+                    <a:xfrm>
+                      <a:off x="0" y="0"/>
+                      <a:ext cx="4972050" cy="4124325"/>
+                    </a:xfrm>
+                    <a:prstGeom prst="rect">
+                      <a:avLst/>
+                    </a:prstGeom>
+                  </pic:spPr>
+                </pic:pic>
+              </a:graphicData>
+            </a:graphic>
+          </wp:inline>
+        </w:drawing>
+      </w:r>
+    </w:p>
+    <w:p>
+      <w:pPr>
+        <w:pStyle w:val="Caption"/>
+        <w:jc w:val="center"/>
+        <w:rPr>
+          <w:b/>
+          <w:bCs/>
+          <w:sz w:val="22"/>
+          <w:szCs w:val="22"/>
+        </w:rPr>
+      </w:pPr>
+      <w:r>
+        <w:rPr>
+          <w:b/>
+          <w:bCs/>
+          <w:sz w:val="22"/>
+          <w:szCs w:val="22"/>
+        </w:rPr>
+        <w:t xml:space="preserve">Слика </w:t>
+      </w:r>
+      <w:r>
+        <w:rPr>
+          <w:b/>
+          <w:bCs/>
+          <w:sz w:val="22"/>
+          <w:szCs w:val="22"/>
+        </w:rPr>
+        <w:fldChar w:fldCharType="begin"/>
+      </w:r>
+      <w:r>
+        <w:rPr>
+          <w:b/>
+          <w:bCs/>
+          <w:sz w:val="22"/>
+          <w:szCs w:val="22"/>
+        </w:rPr>
+        <w:instrText xml:space="preserve"> SEQ Слика \* ARABIC </w:instrText>
+      </w:r>
+      <w:r>
+        <w:rPr>
+          <w:b/>
+          <w:bCs/>
+          <w:sz w:val="22"/>
+          <w:szCs w:val="22"/>
+        </w:rPr>
+        <w:fldChar w:fldCharType="separate"/>
+      </w:r>
+      <w:r>
+        <w:rPr>
+          <w:b/>
+          <w:bCs/>
+          <w:sz w:val="22"/>
+          <w:szCs w:val="22"/>
+        </w:rPr>
+        <w:t>11</w:t>
+      </w:r>
+      <w:r>
+        <w:rPr>
+          <w:b/>
+          <w:bCs/>
+          <w:sz w:val="22"/>
+          <w:szCs w:val="22"/>
+        </w:rPr>
+        <w:fldChar w:fldCharType="end"/>
+      </w:r>
+      <w:r>
+        <w:rPr>
+          <w:b/>
+          <w:bCs/>
+          <w:sz w:val="22"/>
+          <w:szCs w:val="22"/>
+        </w:rPr>
+        <w:t xml:space="preserve"> Дефиниција на точка</w:t>
+      </w:r>
+    </w:p>
+    <w:p>
+      <w:r>
+        <w:t xml:space="preserve">На оваа слика е прикажана дефиницијата на тип на податок за точка, во имплементацијата имаше потреба од споредување на точки и операции за одземање, па затоа се имплементираа и оператори. Функцијата </w:t>
+      </w:r>
+      <w:proofErr w:type="spellStart"/>
+      <w:r>
+        <w:rPr>
+          <w:i/>
+          <w:iCs/>
+          <w:lang w:val="en-US"/>
+        </w:rPr>
+        <w:t>squaredNorm</w:t>
+      </w:r>
+      <w:proofErr w:type="spellEnd"/>
+      <w:r>
+        <w:rPr>
+          <w:i/>
+          <w:iCs/>
+        </w:rPr>
+        <w:t>()</w:t>
+      </w:r>
+      <w:r>
+        <w:t xml:space="preserve"> всушност претставува нормализација на вектор, но без коренување. За позициите се користи </w:t>
+      </w:r>
+      <w:r>
+        <w:rPr>
+          <w:i/>
+          <w:iCs/>
+          <w:lang w:val="en-US"/>
+        </w:rPr>
+        <w:t>float</w:t>
+      </w:r>
+      <w:r>
+        <w:t xml:space="preserve">, наместо </w:t>
+      </w:r>
+      <w:r>
+        <w:rPr>
+          <w:i/>
+          <w:iCs/>
+          <w:lang w:val="en-US"/>
+        </w:rPr>
+        <w:t>double</w:t>
+      </w:r>
+      <w:r>
+        <w:rPr>
+          <w:lang w:val="en-US"/>
+        </w:rPr>
+        <w:t xml:space="preserve"> </w:t>
+      </w:r>
+      <w:r>
+        <w:t>за да се намали комплексноста на пресметките.</w:t>
+      </w:r>
+    </w:p>
+    <w:p>
+      <w:pPr>
+        <w:keepNext/>
+      </w:pPr>
+      <w:r>
+        <w:rPr>
+          <w:noProof/>
+        </w:rPr>
+        <w:lastRenderedPageBreak/>
+        <w:drawing>
+          <wp:inline distT="0" distB="0" distL="0" distR="0" wp14:anchorId="409984AE" wp14:editId="75388786">
+            <wp:extent cx="5731510" cy="7357745"/>
+            <wp:effectExtent l="0" t="0" r="2540" b="0"/>
+            <wp:docPr id="789650727" name="Picture 5"/>
+            <wp:cNvGraphicFramePr>
+              <a:graphicFrameLocks xmlns:a="http://schemas.openxmlformats.org/drawingml/2006/main" noChangeAspect="1"/>
+            </wp:cNvGraphicFramePr>
+            <a:graphic xmlns:a="http://schemas.openxmlformats.org/drawingml/2006/main">
+              <a:graphicData uri="http://schemas.openxmlformats.org/drawingml/2006/picture">
+                <pic:pic xmlns:pic="http://schemas.openxmlformats.org/drawingml/2006/picture">
+                  <pic:nvPicPr>
+                    <pic:cNvPr id="789650727" name="Picture 789650727"/>
+                    <pic:cNvPicPr/>
+                  </pic:nvPicPr>
+                  <pic:blipFill>
+                    <a:blip r:embed="rId17">
+                      <a:extLst>
+                        <a:ext uri="{28A0092B-C50C-407E-A947-70E740481C1C}">
+                          <a14:useLocalDpi xmlns:a14="http://schemas.microsoft.com/office/drawing/2010/main" val="0"/>
+                        </a:ext>
+                      </a:extLst>
+                    </a:blip>
+                    <a:stretch>
+                      <a:fillRect/>
+                    </a:stretch>
+                  </pic:blipFill>
+                  <pic:spPr>
+                    <a:xfrm>
+                      <a:off x="0" y="0"/>
+                      <a:ext cx="5731510" cy="7357745"/>
+                    </a:xfrm>
+                    <a:prstGeom prst="rect">
+                      <a:avLst/>
+                    </a:prstGeom>
+                  </pic:spPr>
+                </pic:pic>
+              </a:graphicData>
+            </a:graphic>
+          </wp:inline>
+        </w:drawing>
+      </w:r>
+    </w:p>
+    <w:p>
+      <w:pPr>
+        <w:pStyle w:val="Caption"/>
+        <w:jc w:val="center"/>
+        <w:rPr>
+          <w:b/>
+          <w:bCs/>
+          <w:sz w:val="22"/>
+          <w:szCs w:val="22"/>
+        </w:rPr>
+      </w:pPr>
+      <w:r>
+        <w:rPr>
+          <w:b/>
+          <w:bCs/>
+          <w:sz w:val="22"/>
+          <w:szCs w:val="22"/>
+        </w:rPr>
+        <w:t xml:space="preserve">Слика </w:t>
+      </w:r>
+      <w:r>
+        <w:rPr>
+          <w:b/>
+          <w:bCs/>
+          <w:sz w:val="22"/>
+          <w:szCs w:val="22"/>
+        </w:rPr>
+        <w:fldChar w:fldCharType="begin"/>
+      </w:r>
+      <w:r>
+        <w:rPr>
+          <w:b/>
+          <w:bCs/>
+          <w:sz w:val="22"/>
+          <w:szCs w:val="22"/>
+        </w:rPr>
+        <w:instrText xml:space="preserve"> SEQ Слика \* ARABIC </w:instrText>
+      </w:r>
+      <w:r>
+        <w:rPr>
+          <w:b/>
+          <w:bCs/>
+          <w:sz w:val="22"/>
+          <w:szCs w:val="22"/>
+        </w:rPr>
+        <w:fldChar w:fldCharType="separate"/>
+      </w:r>
+      <w:r>
+        <w:rPr>
+          <w:b/>
+          <w:bCs/>
+          <w:sz w:val="22"/>
+          <w:szCs w:val="22"/>
+        </w:rPr>
+        <w:t>12</w:t>
+      </w:r>
+      <w:r>
+        <w:rPr>
+          <w:b/>
+          <w:bCs/>
+          <w:sz w:val="22"/>
+          <w:szCs w:val="22"/>
+        </w:rPr>
+        <w:fldChar w:fldCharType="end"/>
+      </w:r>
+      <w:r>
+        <w:rPr>
+          <w:b/>
+          <w:bCs/>
+          <w:sz w:val="22"/>
+          <w:szCs w:val="22"/>
+        </w:rPr>
+        <w:t xml:space="preserve"> Дефиниција на кластер</w:t>
+      </w:r>
+    </w:p>
+    <w:p>
+      <w:pPr>
+        <w:rPr>
+          <w:rFonts w:eastAsiaTheme="minorEastAsia"/>
+        </w:rPr>
+      </w:pPr>
+      <w:r>
+        <w:rPr>
+          <w:rFonts w:eastAsiaTheme="minorEastAsia"/>
+        </w:rPr>
+        <w:t xml:space="preserve">На оваа слика е прикажана дефиницијата за кластерот, секој кластер е опишан од неговиот </w:t>
+      </w:r>
+      <w:proofErr w:type="spellStart"/>
+      <w:r>
+        <w:rPr>
+          <w:rFonts w:eastAsiaTheme="minorEastAsia"/>
+        </w:rPr>
+        <w:t>центроид</w:t>
+      </w:r>
+      <w:proofErr w:type="spellEnd"/>
+      <w:r>
+        <w:rPr>
+          <w:rFonts w:eastAsiaTheme="minorEastAsia"/>
+        </w:rPr>
+        <w:t xml:space="preserve"> и точките кои му припаѓаат. Покрај тоа има дефиниции и за разни пресметки како: ажурирање на </w:t>
+      </w:r>
+      <w:proofErr w:type="spellStart"/>
+      <w:r>
+        <w:rPr>
+          <w:rFonts w:eastAsiaTheme="minorEastAsia"/>
+        </w:rPr>
+        <w:t>центроидот</w:t>
+      </w:r>
+      <w:proofErr w:type="spellEnd"/>
+      <w:r>
+        <w:rPr>
+          <w:rFonts w:eastAsiaTheme="minorEastAsia"/>
+        </w:rPr>
+        <w:t>, додавање и враќање на точки и пресметки за растојание.</w:t>
+      </w:r>
+    </w:p>
+    <w:p>
+      <w:pPr>
+        <w:pStyle w:val="Heading2"/>
+        <w:rPr>
+          <w:b/>
+          <w:bCs/>
+          <w:color w:val="000000" w:themeColor="text1"/>
+        </w:rPr>
+      </w:pPr>
+      <w:r>
+        <w:rPr>
+          <w:b/>
+          <w:bCs/>
+          <w:color w:val="000000" w:themeColor="text1"/>
+        </w:rPr>
+        <w:lastRenderedPageBreak/>
+        <w:t>Главен програм</w:t>
+      </w:r>
+    </w:p>
+    <w:p>
+      <w:pPr>
+        <w:rPr>
+          <w:noProof/>
+        </w:rPr>
+      </w:pPr>
+      <w:r>
+        <w:rPr>
+          <w:noProof/>
+        </w:rPr>
+        <w:t>Главниот програм ги следи следните чекори:</w:t>
+      </w:r>
+    </w:p>
+    <w:p>
+      <w:pPr>
+        <w:rPr>
+          <w:noProof/>
+        </w:rPr>
+      </w:pPr>
+      <w:r>
+        <w:rPr>
+          <w:noProof/>
+        </w:rPr>
+        <w:t xml:space="preserve">Прво се проследува </w:t>
+      </w:r>
+      <w:r>
+        <w:rPr>
+          <w:b/>
+          <w:bCs/>
+          <w:noProof/>
+          <w:lang w:val="en-US"/>
+        </w:rPr>
+        <w:t xml:space="preserve">JSON </w:t>
+      </w:r>
+      <w:r>
+        <w:rPr>
+          <w:b/>
+          <w:bCs/>
+          <w:noProof/>
+        </w:rPr>
+        <w:t>објект</w:t>
+      </w:r>
+      <w:r>
+        <w:rPr>
+          <w:noProof/>
+        </w:rPr>
+        <w:t xml:space="preserve"> кој има информации за бројот на кластери, датасет, иницијални центроиди и полиња по кои ќе се кластерира. </w:t>
+      </w:r>
+    </w:p>
+    <w:p>
+      <w:pPr>
+        <w:keepNext/>
+        <w:jc w:val="center"/>
+      </w:pPr>
+      <w:r>
+        <w:rPr>
+          <w:noProof/>
+        </w:rPr>
+        <w:drawing>
+          <wp:inline distT="0" distB="0" distL="0" distR="0" wp14:anchorId="7EC71D36" wp14:editId="182FC5F0">
+            <wp:extent cx="5731510" cy="5776595"/>
+            <wp:effectExtent l="0" t="0" r="2540" b="0"/>
+            <wp:docPr id="616690566" name="Picture 7"/>
+            <wp:cNvGraphicFramePr>
+              <a:graphicFrameLocks xmlns:a="http://schemas.openxmlformats.org/drawingml/2006/main" noChangeAspect="1"/>
+            </wp:cNvGraphicFramePr>
+            <a:graphic xmlns:a="http://schemas.openxmlformats.org/drawingml/2006/main">
+              <a:graphicData uri="http://schemas.openxmlformats.org/drawingml/2006/picture">
+                <pic:pic xmlns:pic="http://schemas.openxmlformats.org/drawingml/2006/picture">
+                  <pic:nvPicPr>
+                    <pic:cNvPr id="616690566" name="Picture 616690566"/>
+                    <pic:cNvPicPr/>
+                  </pic:nvPicPr>
+                  <pic:blipFill>
+                    <a:blip r:embed="rId18">
+                      <a:extLst>
+                        <a:ext uri="{28A0092B-C50C-407E-A947-70E740481C1C}">
+                          <a14:useLocalDpi xmlns:a14="http://schemas.microsoft.com/office/drawing/2010/main" val="0"/>
+                        </a:ext>
+                      </a:extLst>
+                    </a:blip>
+                    <a:stretch>
+                      <a:fillRect/>
+                    </a:stretch>
+                  </pic:blipFill>
+                  <pic:spPr>
+                    <a:xfrm>
+                      <a:off x="0" y="0"/>
+                      <a:ext cx="5731510" cy="5776595"/>
+                    </a:xfrm>
+                    <a:prstGeom prst="rect">
+                      <a:avLst/>
+                    </a:prstGeom>
+                  </pic:spPr>
+                </pic:pic>
+              </a:graphicData>
+            </a:graphic>
+          </wp:inline>
+        </w:drawing>
+      </w:r>
+    </w:p>
+    <w:p>
+      <w:pPr>
+        <w:pStyle w:val="Caption"/>
+        <w:jc w:val="center"/>
+        <w:rPr>
+          <w:b/>
+          <w:bCs/>
+          <w:sz w:val="22"/>
+          <w:szCs w:val="22"/>
+        </w:rPr>
+      </w:pPr>
+      <w:r>
+        <w:rPr>
+          <w:b/>
+          <w:bCs/>
+          <w:sz w:val="22"/>
+          <w:szCs w:val="22"/>
+        </w:rPr>
+        <w:t xml:space="preserve">Слика </w:t>
+      </w:r>
+      <w:r>
+        <w:rPr>
+          <w:b/>
+          <w:bCs/>
+          <w:sz w:val="22"/>
+          <w:szCs w:val="22"/>
+        </w:rPr>
+        <w:fldChar w:fldCharType="begin"/>
+      </w:r>
+      <w:r>
+        <w:rPr>
+          <w:b/>
+          <w:bCs/>
+          <w:sz w:val="22"/>
+          <w:szCs w:val="22"/>
+        </w:rPr>
+        <w:instrText xml:space="preserve"> SEQ Слика \* ARABIC </w:instrText>
+      </w:r>
+      <w:r>
+        <w:rPr>
+          <w:b/>
+          <w:bCs/>
+          <w:sz w:val="22"/>
+          <w:szCs w:val="22"/>
+        </w:rPr>
+        <w:fldChar w:fldCharType="separate"/>
+      </w:r>
+      <w:r>
+        <w:rPr>
+          <w:b/>
+          <w:bCs/>
+          <w:sz w:val="22"/>
+          <w:szCs w:val="22"/>
+        </w:rPr>
+        <w:t>13</w:t>
+      </w:r>
+      <w:r>
+        <w:rPr>
+          <w:b/>
+          <w:bCs/>
+          <w:sz w:val="22"/>
+          <w:szCs w:val="22"/>
+        </w:rPr>
+        <w:fldChar w:fldCharType="end"/>
+      </w:r>
+      <w:r>
+        <w:rPr>
+          <w:b/>
+          <w:bCs/>
+          <w:sz w:val="22"/>
+          <w:szCs w:val="22"/>
+        </w:rPr>
+        <w:t xml:space="preserve"> </w:t>
+      </w:r>
+      <w:proofErr w:type="spellStart"/>
+      <w:r>
+        <w:rPr>
+          <w:b/>
+          <w:bCs/>
+          <w:sz w:val="22"/>
+          <w:szCs w:val="22"/>
+        </w:rPr>
+        <w:t>Претпроцесирање</w:t>
+      </w:r>
+      <w:proofErr w:type="spellEnd"/>
+      <w:r>
+        <w:rPr>
+          <w:b/>
+          <w:bCs/>
+          <w:sz w:val="22"/>
+          <w:szCs w:val="22"/>
+        </w:rPr>
+        <w:t xml:space="preserve"> и </w:t>
+      </w:r>
+      <w:proofErr w:type="spellStart"/>
+      <w:r>
+        <w:rPr>
+          <w:b/>
+          <w:bCs/>
+          <w:sz w:val="22"/>
+          <w:szCs w:val="22"/>
+        </w:rPr>
+        <w:t>припрема</w:t>
+      </w:r>
+      <w:proofErr w:type="spellEnd"/>
+      <w:r>
+        <w:rPr>
+          <w:b/>
+          <w:bCs/>
+          <w:sz w:val="22"/>
+          <w:szCs w:val="22"/>
+        </w:rPr>
+        <w:t xml:space="preserve"> за </w:t>
+      </w:r>
+      <w:proofErr w:type="spellStart"/>
+      <w:r>
+        <w:rPr>
+          <w:b/>
+          <w:bCs/>
+          <w:sz w:val="22"/>
+          <w:szCs w:val="22"/>
+        </w:rPr>
+        <w:t>кластерирање</w:t>
+      </w:r>
+      <w:proofErr w:type="spellEnd"/>
+    </w:p>
+    <w:p>
+      <w:pPr>
+        <w:spacing w:line="360" w:lineRule="auto"/>
+        <w:jc w:val="both"/>
+      </w:pPr>
+      <w:r>
+        <w:rPr>
+          <w:b/>
+          <w:bCs/>
+          <w:lang w:val="en-US"/>
+        </w:rPr>
+        <w:t xml:space="preserve">JSON </w:t>
+      </w:r>
+      <w:r>
+        <w:rPr>
+          <w:b/>
+          <w:bCs/>
+        </w:rPr>
+        <w:t>објектот</w:t>
+      </w:r>
+      <w:r>
+        <w:t xml:space="preserve"> се </w:t>
+      </w:r>
+      <w:proofErr w:type="spellStart"/>
+      <w:r>
+        <w:t>парсира</w:t>
+      </w:r>
+      <w:proofErr w:type="spellEnd"/>
+      <w:r>
+        <w:t xml:space="preserve"> за да се извлечат потребните информации, се вчитува </w:t>
+      </w:r>
+      <w:proofErr w:type="spellStart"/>
+      <w:r>
+        <w:t>датасетот</w:t>
+      </w:r>
+      <w:proofErr w:type="spellEnd"/>
+      <w:r>
+        <w:t xml:space="preserve">, се земаат сите точки од него, со вредностите од посакуваните полиња, се зема </w:t>
+      </w:r>
+      <w:proofErr w:type="spellStart"/>
+      <w:r>
+        <w:t>центроидот</w:t>
+      </w:r>
+      <w:proofErr w:type="spellEnd"/>
+      <w:r>
+        <w:t xml:space="preserve"> на целиот </w:t>
+      </w:r>
+      <w:proofErr w:type="spellStart"/>
+      <w:r>
+        <w:t>датасет</w:t>
+      </w:r>
+      <w:proofErr w:type="spellEnd"/>
+      <w:r>
+        <w:t xml:space="preserve"> (</w:t>
+      </w:r>
+      <w:proofErr w:type="spellStart"/>
+      <w:r>
+        <w:t>овај</w:t>
+      </w:r>
+      <w:proofErr w:type="spellEnd"/>
+      <w:r>
+        <w:t xml:space="preserve"> чекор е потребен за валидација), доколку корисникот специфицира кои точки сака да се иницијални центри се </w:t>
+      </w:r>
+      <w:r>
+        <w:lastRenderedPageBreak/>
+        <w:t xml:space="preserve">земаат тие, во спротивно со користење на </w:t>
+      </w:r>
+      <w:proofErr w:type="spellStart"/>
+      <w:r>
+        <w:rPr>
+          <w:i/>
+          <w:iCs/>
+        </w:rPr>
+        <w:t>униформна</w:t>
+      </w:r>
+      <w:proofErr w:type="spellEnd"/>
+      <w:r>
+        <w:rPr>
+          <w:i/>
+          <w:iCs/>
+        </w:rPr>
+        <w:t xml:space="preserve"> дистрибуција</w:t>
+      </w:r>
+      <w:r>
+        <w:t xml:space="preserve"> се </w:t>
+      </w:r>
+      <w:proofErr w:type="spellStart"/>
+      <w:r>
+        <w:t>семплираат</w:t>
+      </w:r>
+      <w:proofErr w:type="spellEnd"/>
+      <w:r>
+        <w:t xml:space="preserve"> онолку точки колку што треба да има кластери и тие се користат како центри.</w:t>
+      </w:r>
+    </w:p>
+    <w:p>
+      <w:pPr>
+        <w:keepNext/>
+        <w:spacing w:line="360" w:lineRule="auto"/>
+        <w:jc w:val="both"/>
+      </w:pPr>
+      <w:r>
+        <w:rPr>
+          <w:noProof/>
+        </w:rPr>
+        <w:drawing>
+          <wp:inline distT="0" distB="0" distL="0" distR="0" wp14:anchorId="78EC4161" wp14:editId="07225672">
+            <wp:extent cx="5731510" cy="7634605"/>
+            <wp:effectExtent l="0" t="0" r="2540" b="4445"/>
+            <wp:docPr id="1609518225" name="Picture 8"/>
+            <wp:cNvGraphicFramePr>
+              <a:graphicFrameLocks xmlns:a="http://schemas.openxmlformats.org/drawingml/2006/main" noChangeAspect="1"/>
+            </wp:cNvGraphicFramePr>
+            <a:graphic xmlns:a="http://schemas.openxmlformats.org/drawingml/2006/main">
+              <a:graphicData uri="http://schemas.openxmlformats.org/drawingml/2006/picture">
+                <pic:pic xmlns:pic="http://schemas.openxmlformats.org/drawingml/2006/picture">
+                  <pic:nvPicPr>
+                    <pic:cNvPr id="1609518225" name="Picture 1609518225"/>
+                    <pic:cNvPicPr/>
+                  </pic:nvPicPr>
+                  <pic:blipFill>
+                    <a:blip r:embed="rId19">
+                      <a:extLst>
+                        <a:ext uri="{28A0092B-C50C-407E-A947-70E740481C1C}">
+                          <a14:useLocalDpi xmlns:a14="http://schemas.microsoft.com/office/drawing/2010/main" val="0"/>
+                        </a:ext>
+                      </a:extLst>
+                    </a:blip>
+                    <a:stretch>
+                      <a:fillRect/>
+                    </a:stretch>
+                  </pic:blipFill>
+                  <pic:spPr>
+                    <a:xfrm>
+                      <a:off x="0" y="0"/>
+                      <a:ext cx="5731510" cy="7634605"/>
+                    </a:xfrm>
+                    <a:prstGeom prst="rect">
+                      <a:avLst/>
+                    </a:prstGeom>
+                  </pic:spPr>
+                </pic:pic>
+              </a:graphicData>
+            </a:graphic>
+          </wp:inline>
+        </w:drawing>
+      </w:r>
+    </w:p>
+    <w:p>
+      <w:pPr>
+        <w:pStyle w:val="Caption"/>
+        <w:jc w:val="center"/>
+        <w:rPr>
+          <w:b/>
+          <w:bCs/>
+          <w:sz w:val="22"/>
+          <w:szCs w:val="22"/>
+        </w:rPr>
+      </w:pPr>
+      <w:r>
+        <w:rPr>
+          <w:b/>
+          <w:bCs/>
+          <w:sz w:val="22"/>
+          <w:szCs w:val="22"/>
+        </w:rPr>
+        <w:t xml:space="preserve">Слика </w:t>
+      </w:r>
+      <w:r>
+        <w:rPr>
+          <w:b/>
+          <w:bCs/>
+          <w:sz w:val="22"/>
+          <w:szCs w:val="22"/>
+        </w:rPr>
+        <w:fldChar w:fldCharType="begin"/>
+      </w:r>
+      <w:r>
+        <w:rPr>
+          <w:b/>
+          <w:bCs/>
+          <w:sz w:val="22"/>
+          <w:szCs w:val="22"/>
+        </w:rPr>
+        <w:instrText xml:space="preserve"> SEQ Слика \* ARABIC </w:instrText>
+      </w:r>
+      <w:r>
+        <w:rPr>
+          <w:b/>
+          <w:bCs/>
+          <w:sz w:val="22"/>
+          <w:szCs w:val="22"/>
+        </w:rPr>
+        <w:fldChar w:fldCharType="separate"/>
+      </w:r>
+      <w:r>
+        <w:rPr>
+          <w:b/>
+          <w:bCs/>
+          <w:sz w:val="22"/>
+          <w:szCs w:val="22"/>
+        </w:rPr>
+        <w:t>14</w:t>
+      </w:r>
+      <w:r>
+        <w:rPr>
+          <w:b/>
+          <w:bCs/>
+          <w:sz w:val="22"/>
+          <w:szCs w:val="22"/>
+        </w:rPr>
+        <w:fldChar w:fldCharType="end"/>
+      </w:r>
+      <w:r>
+        <w:rPr>
+          <w:b/>
+          <w:bCs/>
+          <w:sz w:val="22"/>
+          <w:szCs w:val="22"/>
+        </w:rPr>
+        <w:t xml:space="preserve"> </w:t>
+      </w:r>
+      <w:proofErr w:type="spellStart"/>
+      <w:r>
+        <w:rPr>
+          <w:b/>
+          <w:bCs/>
+          <w:sz w:val="22"/>
+          <w:szCs w:val="22"/>
+        </w:rPr>
+        <w:t>Кластерирање</w:t>
+      </w:r>
+      <w:proofErr w:type="spellEnd"/>
+      <w:r>
+        <w:rPr>
+          <w:b/>
+          <w:bCs/>
+          <w:sz w:val="22"/>
+          <w:szCs w:val="22"/>
+        </w:rPr>
+        <w:t xml:space="preserve"> на </w:t>
+      </w:r>
+      <w:proofErr w:type="spellStart"/>
+      <w:r>
+        <w:rPr>
+          <w:b/>
+          <w:bCs/>
+          <w:sz w:val="22"/>
+          <w:szCs w:val="22"/>
+        </w:rPr>
+        <w:t>датасетот</w:t>
+      </w:r>
+      <w:proofErr w:type="spellEnd"/>
+    </w:p>
+    <w:p>
+      <w:pPr>
+        <w:spacing w:line="360" w:lineRule="auto"/>
+        <w:jc w:val="both"/>
+      </w:pPr>
+      <w:r>
+        <w:lastRenderedPageBreak/>
+        <w:t xml:space="preserve">Претходниот дел се однесуваше на </w:t>
+      </w:r>
+      <w:proofErr w:type="spellStart"/>
+      <w:r>
+        <w:t>претпроцесирање</w:t>
+      </w:r>
+      <w:proofErr w:type="spellEnd"/>
+      <w:r>
+        <w:t xml:space="preserve"> на </w:t>
+      </w:r>
+      <w:proofErr w:type="spellStart"/>
+      <w:r>
+        <w:t>датасетот</w:t>
+      </w:r>
+      <w:proofErr w:type="spellEnd"/>
+      <w:r>
+        <w:t xml:space="preserve"> и </w:t>
+      </w:r>
+      <w:proofErr w:type="spellStart"/>
+      <w:r>
+        <w:t>припрема</w:t>
+      </w:r>
+      <w:proofErr w:type="spellEnd"/>
+      <w:r>
+        <w:t xml:space="preserve"> за </w:t>
+      </w:r>
+      <w:proofErr w:type="spellStart"/>
+      <w:r>
+        <w:t>кластерирање</w:t>
+      </w:r>
+      <w:proofErr w:type="spellEnd"/>
+      <w:r>
+        <w:t xml:space="preserve">. </w:t>
+      </w:r>
+      <w:proofErr w:type="spellStart"/>
+      <w:r>
+        <w:t>Овај</w:t>
+      </w:r>
+      <w:proofErr w:type="spellEnd"/>
+      <w:r>
+        <w:t xml:space="preserve"> дел го извршува </w:t>
+      </w:r>
+      <w:proofErr w:type="spellStart"/>
+      <w:r>
+        <w:t>кластерирањето</w:t>
+      </w:r>
+      <w:proofErr w:type="spellEnd"/>
+      <w:r>
+        <w:t xml:space="preserve">. Започнува со делење на </w:t>
+      </w:r>
+      <w:proofErr w:type="spellStart"/>
+      <w:r>
+        <w:t>датасетот</w:t>
+      </w:r>
+      <w:proofErr w:type="spellEnd"/>
+      <w:r>
+        <w:t xml:space="preserve"> на помали парчиња, секое парче се доделува на една нитка. Потоа во секоја нитка, за секоја точка се пресметува растојание од центарот на кластерот, се чува најдоброто растојание. Откако тоа ќе се изврши, секоја точката се доделува на кластерот кој е најблиску, па центрите на кластерите се ажурираат. Крајно, се пресметува промената на позицијата на кластерите е под зададениот праг, алгоритамот може да прекине и после </w:t>
+      </w:r>
+      <w:r>
+        <w:rPr>
+          <w:b/>
+          <w:bCs/>
+        </w:rPr>
+        <w:t xml:space="preserve">100 </w:t>
+      </w:r>
+      <w:proofErr w:type="spellStart"/>
+      <w:r>
+        <w:rPr>
+          <w:b/>
+          <w:bCs/>
+        </w:rPr>
+        <w:t>итерации</w:t>
+      </w:r>
+      <w:proofErr w:type="spellEnd"/>
+      <w:r>
+        <w:t xml:space="preserve">. Паралелизмот беше клучен во </w:t>
+      </w:r>
+      <w:proofErr w:type="spellStart"/>
+      <w:r>
+        <w:t>овај</w:t>
+      </w:r>
+      <w:proofErr w:type="spellEnd"/>
+      <w:r>
+        <w:t xml:space="preserve"> дел, бидејќи операциите кои се извршуваат иако сами по себе се прилично едноставни кога станува збор за големи количества на податоци овие пресметки можат драстично да го забават извршувањето. Секако временската и просторната комплексност не се менува, таа е резултат на дизајнот на алгоритамот.</w:t>
+      </w:r>
+    </w:p>
+    <w:p>
+      <w:pPr>
+        <w:keepNext/>
+        <w:spacing w:line="360" w:lineRule="auto"/>
+        <w:jc w:val="center"/>
+      </w:pPr>
+      <w:r>
+        <w:rPr>
+          <w:noProof/>
+        </w:rPr>
+        <w:lastRenderedPageBreak/>
+        <w:drawing>
+          <wp:inline distT="0" distB="0" distL="0" distR="0" wp14:anchorId="60EEC83B" wp14:editId="6DC9C0C0">
+            <wp:extent cx="5731510" cy="6142355"/>
+            <wp:effectExtent l="0" t="0" r="2540" b="0"/>
+            <wp:docPr id="1753937135" name="Picture 9"/>
+            <wp:cNvGraphicFramePr>
+              <a:graphicFrameLocks xmlns:a="http://schemas.openxmlformats.org/drawingml/2006/main" noChangeAspect="1"/>
+            </wp:cNvGraphicFramePr>
+            <a:graphic xmlns:a="http://schemas.openxmlformats.org/drawingml/2006/main">
+              <a:graphicData uri="http://schemas.openxmlformats.org/drawingml/2006/picture">
+                <pic:pic xmlns:pic="http://schemas.openxmlformats.org/drawingml/2006/picture">
+                  <pic:nvPicPr>
+                    <pic:cNvPr id="1753937135" name="Picture 1753937135"/>
+                    <pic:cNvPicPr/>
+                  </pic:nvPicPr>
+                  <pic:blipFill>
+                    <a:blip r:embed="rId20">
+                      <a:extLst>
+                        <a:ext uri="{28A0092B-C50C-407E-A947-70E740481C1C}">
+                          <a14:useLocalDpi xmlns:a14="http://schemas.microsoft.com/office/drawing/2010/main" val="0"/>
+                        </a:ext>
+                      </a:extLst>
+                    </a:blip>
+                    <a:stretch>
+                      <a:fillRect/>
+                    </a:stretch>
+                  </pic:blipFill>
+                  <pic:spPr>
+                    <a:xfrm>
+                      <a:off x="0" y="0"/>
+                      <a:ext cx="5731510" cy="6142355"/>
+                    </a:xfrm>
+                    <a:prstGeom prst="rect">
+                      <a:avLst/>
+                    </a:prstGeom>
+                  </pic:spPr>
+                </pic:pic>
+              </a:graphicData>
+            </a:graphic>
+          </wp:inline>
+        </w:drawing>
+      </w:r>
+    </w:p>
+    <w:p>
+      <w:pPr>
+        <w:pStyle w:val="Caption"/>
+        <w:jc w:val="center"/>
+        <w:rPr>
+          <w:b/>
+          <w:bCs/>
+          <w:sz w:val="22"/>
+          <w:szCs w:val="22"/>
+        </w:rPr>
+      </w:pPr>
+      <w:r>
+        <w:rPr>
+          <w:b/>
+          <w:bCs/>
+          <w:sz w:val="22"/>
+          <w:szCs w:val="22"/>
+        </w:rPr>
+        <w:t xml:space="preserve">Слика </w:t>
+      </w:r>
+      <w:r>
+        <w:rPr>
+          <w:b/>
+          <w:bCs/>
+          <w:sz w:val="22"/>
+          <w:szCs w:val="22"/>
+        </w:rPr>
+        <w:fldChar w:fldCharType="begin"/>
+      </w:r>
+      <w:r>
+        <w:rPr>
+          <w:b/>
+          <w:bCs/>
+          <w:sz w:val="22"/>
+          <w:szCs w:val="22"/>
+        </w:rPr>
+        <w:instrText xml:space="preserve"> SEQ Слика \* ARABIC </w:instrText>
+      </w:r>
+      <w:r>
+        <w:rPr>
+          <w:b/>
+          <w:bCs/>
+          <w:sz w:val="22"/>
+          <w:szCs w:val="22"/>
+        </w:rPr>
+        <w:fldChar w:fldCharType="separate"/>
+      </w:r>
+      <w:r>
+        <w:rPr>
+          <w:b/>
+          <w:bCs/>
+          <w:sz w:val="22"/>
+          <w:szCs w:val="22"/>
+        </w:rPr>
+        <w:t>15</w:t>
+      </w:r>
+      <w:r>
+        <w:rPr>
+          <w:b/>
+          <w:bCs/>
+          <w:sz w:val="22"/>
+          <w:szCs w:val="22"/>
+        </w:rPr>
+        <w:fldChar w:fldCharType="end"/>
+      </w:r>
+      <w:r>
+        <w:rPr>
+          <w:b/>
+          <w:bCs/>
+          <w:sz w:val="22"/>
+          <w:szCs w:val="22"/>
+        </w:rPr>
+        <w:t xml:space="preserve"> Валидација и </w:t>
+      </w:r>
+      <w:proofErr w:type="spellStart"/>
+      <w:r>
+        <w:rPr>
+          <w:b/>
+          <w:bCs/>
+          <w:sz w:val="22"/>
+          <w:szCs w:val="22"/>
+        </w:rPr>
+        <w:t>парсирање</w:t>
+      </w:r>
+      <w:proofErr w:type="spellEnd"/>
+      <w:r>
+        <w:rPr>
+          <w:b/>
+          <w:bCs/>
+          <w:sz w:val="22"/>
+          <w:szCs w:val="22"/>
+        </w:rPr>
+        <w:t xml:space="preserve"> на резултатот</w:t>
+      </w:r>
+    </w:p>
+    <w:p>
+      <w:r>
+        <w:t xml:space="preserve">На крај останува уште да се пресмета вредноста на </w:t>
+      </w:r>
+      <w:proofErr w:type="spellStart"/>
+      <w:r>
+        <w:rPr>
+          <w:b/>
+          <w:bCs/>
+        </w:rPr>
+        <w:t>Калински-Харбаш</w:t>
+      </w:r>
+      <w:proofErr w:type="spellEnd"/>
+      <w:r>
+        <w:rPr>
+          <w:b/>
+          <w:bCs/>
+        </w:rPr>
+        <w:t xml:space="preserve"> индексот</w:t>
+      </w:r>
+      <w:r>
+        <w:t xml:space="preserve"> зададена со равенката:</w:t>
+      </w:r>
+    </w:p>
+    <w:p>
+      <w:pPr>
+        <w:rPr>
+          <w:rFonts w:eastAsiaTheme="minorEastAsia"/>
+          <w:lang w:val="en-US"/>
+        </w:rPr>
+      </w:pPr>
+      <m:oMathPara>
+        <m:oMath>
+          <m:r>
+            <m:rPr>
+              <m:sty m:val="p"/>
+            </m:rPr>
+            <w:rPr>
+              <w:rFonts w:ascii="Cambria Math" w:hAnsi="Cambria Math"/>
+            </w:rPr>
+            <m:t>C</m:t>
+          </m:r>
+          <m:r>
+            <w:rPr>
+              <w:rFonts w:ascii="Cambria Math" w:hAnsi="Cambria Math"/>
+              <w:lang w:val="en-US"/>
+            </w:rPr>
+            <m:t xml:space="preserve">H= </m:t>
+          </m:r>
+          <m:f>
+            <m:fPr>
+              <m:ctrlPr>
+                <w:rPr>
+                  <w:rFonts w:ascii="Cambria Math" w:hAnsi="Cambria Math"/>
+                  <w:i/>
+                  <w:lang w:val="en-US"/>
+                </w:rPr>
+              </m:ctrlPr>
+            </m:fPr>
+            <m:num>
+              <m:f>
+                <m:fPr>
+                  <m:ctrlPr>
+                    <w:rPr>
+                      <w:rFonts w:ascii="Cambria Math" w:hAnsi="Cambria Math"/>
+                      <w:i/>
+                      <w:lang w:val="en-US"/>
+                    </w:rPr>
+                  </m:ctrlPr>
+                </m:fPr>
+                <m:num>
+                  <m:r>
+                    <w:rPr>
+                      <w:rFonts w:ascii="Cambria Math" w:hAnsi="Cambria Math"/>
+                      <w:lang w:val="en-US"/>
+                    </w:rPr>
+                    <m:t>BCSS</m:t>
+                  </m:r>
+                </m:num>
+                <m:den>
+                  <m:d>
+                    <m:dPr>
+                      <m:ctrlPr>
+                        <w:rPr>
+                          <w:rFonts w:ascii="Cambria Math" w:hAnsi="Cambria Math"/>
+                          <w:i/>
+                          <w:lang w:val="en-US"/>
+                        </w:rPr>
+                      </m:ctrlPr>
+                    </m:dPr>
+                    <m:e>
+                      <m:r>
+                        <w:rPr>
+                          <w:rFonts w:ascii="Cambria Math" w:hAnsi="Cambria Math"/>
+                          <w:lang w:val="en-US"/>
+                        </w:rPr>
+                        <m:t>k-1</m:t>
+                      </m:r>
+                    </m:e>
+                  </m:d>
+                </m:den>
+              </m:f>
+            </m:num>
+            <m:den>
+              <m:f>
+                <m:fPr>
+                  <m:ctrlPr>
+                    <w:rPr>
+                      <w:rFonts w:ascii="Cambria Math" w:hAnsi="Cambria Math"/>
+                      <w:i/>
+                      <w:lang w:val="en-US"/>
+                    </w:rPr>
+                  </m:ctrlPr>
+                </m:fPr>
+                <m:num>
+                  <m:r>
+                    <w:rPr>
+                      <w:rFonts w:ascii="Cambria Math" w:hAnsi="Cambria Math"/>
+                      <w:lang w:val="en-US"/>
+                    </w:rPr>
+                    <m:t>WCSS</m:t>
+                  </m:r>
+                </m:num>
+                <m:den>
+                  <m:d>
+                    <m:dPr>
+                      <m:ctrlPr>
+                        <w:rPr>
+                          <w:rFonts w:ascii="Cambria Math" w:hAnsi="Cambria Math"/>
+                          <w:i/>
+                          <w:lang w:val="en-US"/>
+                        </w:rPr>
+                      </m:ctrlPr>
+                    </m:dPr>
+                    <m:e>
+                      <m:r>
+                        <w:rPr>
+                          <w:rFonts w:ascii="Cambria Math" w:hAnsi="Cambria Math"/>
+                          <w:lang w:val="en-US"/>
+                        </w:rPr>
+                        <m:t>n-k</m:t>
+                      </m:r>
+                    </m:e>
+                  </m:d>
+                </m:den>
+              </m:f>
+            </m:den>
+          </m:f>
+        </m:oMath>
+      </m:oMathPara>
+    </w:p>
+    <w:p>
+      <w:pPr>
+        <w:pStyle w:val="Caption"/>
+        <w:jc w:val="center"/>
+        <w:rPr>
+          <w:b/>
+          <w:bCs/>
+          <w:sz w:val="22"/>
+          <w:szCs w:val="22"/>
+        </w:rPr>
+      </w:pPr>
+      <w:r>
+        <w:rPr>
+          <w:b/>
+          <w:bCs/>
+          <w:sz w:val="22"/>
+          <w:szCs w:val="22"/>
+        </w:rPr>
+        <w:t xml:space="preserve">Равенка </w:t>
+      </w:r>
+      <w:r>
+        <w:rPr>
+          <w:b/>
+          <w:bCs/>
+          <w:sz w:val="22"/>
+          <w:szCs w:val="22"/>
+        </w:rPr>
+        <w:fldChar w:fldCharType="begin"/>
+      </w:r>
+      <w:r>
+        <w:rPr>
+          <w:b/>
+          <w:bCs/>
+          <w:sz w:val="22"/>
+          <w:szCs w:val="22"/>
+        </w:rPr>
+        <w:instrText xml:space="preserve"> SEQ Равенка \* ARABIC </w:instrText>
+      </w:r>
+      <w:r>
+        <w:rPr>
+          <w:b/>
+          <w:bCs/>
+          <w:sz w:val="22"/>
+          <w:szCs w:val="22"/>
+        </w:rPr>
+        <w:fldChar w:fldCharType="separate"/>
+      </w:r>
+      <w:r>
+        <w:rPr>
+          <w:b/>
+          <w:bCs/>
+          <w:sz w:val="22"/>
+          <w:szCs w:val="22"/>
+        </w:rPr>
+        <w:t>2</w:t>
+      </w:r>
+      <w:r>
+        <w:rPr>
+          <w:b/>
+          <w:bCs/>
+          <w:sz w:val="22"/>
+          <w:szCs w:val="22"/>
+        </w:rPr>
+        <w:fldChar w:fldCharType="end"/>
+      </w:r>
+      <w:r>
+        <w:rPr>
+          <w:b/>
+          <w:bCs/>
+          <w:sz w:val="22"/>
+          <w:szCs w:val="22"/>
+        </w:rPr>
+        <w:t xml:space="preserve"> CH индекс</w:t>
+      </w:r>
+    </w:p>
+    <w:p/>
+    <w:p>
+      <w:pPr>
+        <w:rPr>
+          <w:rFonts w:eastAsiaTheme="minorEastAsia"/>
+        </w:rPr>
+      </w:pPr>
+      <m:oMathPara>
+        <m:oMath>
+          <m:r>
+            <w:rPr>
+              <w:rFonts w:ascii="Cambria Math" w:hAnsi="Cambria Math"/>
+            </w:rPr>
+            <w:lastRenderedPageBreak/>
+            <m:t>B</m:t>
+          </m:r>
+          <m:r>
+            <w:rPr>
+              <w:rFonts w:ascii="Cambria Math" w:hAnsi="Cambria Math"/>
+              <w:lang w:val="en-US"/>
+            </w:rPr>
+            <m:t xml:space="preserve">CSS= </m:t>
+          </m:r>
+          <m:nary>
+            <m:naryPr>
+              <m:chr m:val="∑"/>
+              <m:limLoc m:val="undOvr"/>
+              <m:ctrlPr>
+                <w:rPr>
+                  <w:rFonts w:ascii="Cambria Math" w:hAnsi="Cambria Math"/>
+                  <w:i/>
+                  <w:lang w:val="en-US"/>
+                </w:rPr>
+              </m:ctrlPr>
+            </m:naryPr>
+            <m:sub>
+              <m:r>
+                <w:rPr>
+                  <w:rFonts w:ascii="Cambria Math" w:hAnsi="Cambria Math"/>
+                  <w:lang w:val="en-US"/>
+                </w:rPr>
+                <m:t>i=1</m:t>
+              </m:r>
+            </m:sub>
+            <m:sup>
+              <m:r>
+                <w:rPr>
+                  <w:rFonts w:ascii="Cambria Math" w:hAnsi="Cambria Math"/>
+                  <w:lang w:val="en-US"/>
+                </w:rPr>
+                <m:t>n</m:t>
+              </m:r>
+            </m:sup>
+            <m:e>
+              <m:sSub>
+                <m:sSubPr>
+                  <m:ctrlPr>
+                    <w:rPr>
+                      <w:rFonts w:ascii="Cambria Math" w:hAnsi="Cambria Math"/>
+                      <w:i/>
+                      <w:lang w:val="en-US"/>
+                    </w:rPr>
+                  </m:ctrlPr>
+                </m:sSubPr>
+                <m:e>
+                  <m:r>
+                    <w:rPr>
+                      <w:rFonts w:ascii="Cambria Math" w:hAnsi="Cambria Math"/>
+                      <w:lang w:val="en-US"/>
+                    </w:rPr>
+                    <m:t>n</m:t>
+                  </m:r>
+                </m:e>
+                <m:sub>
+                  <m:r>
+                    <w:rPr>
+                      <w:rFonts w:ascii="Cambria Math" w:hAnsi="Cambria Math"/>
+                      <w:lang w:val="en-US"/>
+                    </w:rPr>
+                    <m:t>i</m:t>
+                  </m:r>
+                </m:sub>
+              </m:sSub>
+              <m:sSup>
+                <m:sSupPr>
+                  <m:ctrlPr>
+                    <w:rPr>
+                      <w:rFonts w:ascii="Cambria Math" w:hAnsi="Cambria Math"/>
+                      <w:i/>
+                      <w:lang w:val="en-US"/>
+                    </w:rPr>
+                  </m:ctrlPr>
+                </m:sSupPr>
+                <m:e>
+                  <m:d>
+                    <m:dPr>
+                      <m:begChr m:val="‖"/>
+                      <m:endChr m:val="‖"/>
+                      <m:ctrlPr>
+                        <w:rPr>
+                          <w:rFonts w:ascii="Cambria Math" w:hAnsi="Cambria Math"/>
+                          <w:i/>
+                          <w:lang w:val="en-US"/>
+                        </w:rPr>
+                      </m:ctrlPr>
+                    </m:dPr>
+                    <m:e>
+                      <m:sSub>
+                        <m:sSubPr>
+                          <m:ctrlPr>
+                            <w:rPr>
+                              <w:rFonts w:ascii="Cambria Math" w:hAnsi="Cambria Math"/>
+                              <w:i/>
+                              <w:lang w:val="en-US"/>
+                            </w:rPr>
+                          </m:ctrlPr>
+                        </m:sSubPr>
+                        <m:e>
+                          <m:r>
+                            <w:rPr>
+                              <w:rFonts w:ascii="Cambria Math" w:hAnsi="Cambria Math"/>
+                              <w:lang w:val="en-US"/>
+                            </w:rPr>
+                            <m:t>c</m:t>
+                          </m:r>
+                        </m:e>
+                        <m:sub>
+                          <m:r>
+                            <w:rPr>
+                              <w:rFonts w:ascii="Cambria Math" w:hAnsi="Cambria Math"/>
+                              <w:lang w:val="en-US"/>
+                            </w:rPr>
+                            <m:t>i</m:t>
+                          </m:r>
+                        </m:sub>
+                      </m:sSub>
+                      <m:r>
+                        <w:rPr>
+                          <w:rFonts w:ascii="Cambria Math" w:hAnsi="Cambria Math"/>
+                          <w:lang w:val="en-US"/>
+                        </w:rPr>
+                        <m:t>-c</m:t>
+                      </m:r>
+                    </m:e>
+                  </m:d>
+                </m:e>
+                <m:sup>
+                  <m:r>
+                    <w:rPr>
+                      <w:rFonts w:ascii="Cambria Math" w:hAnsi="Cambria Math"/>
+                      <w:lang w:val="en-US"/>
+                    </w:rPr>
+                    <m:t>2</m:t>
+                  </m:r>
+                </m:sup>
+              </m:sSup>
+            </m:e>
+          </m:nary>
+        </m:oMath>
+      </m:oMathPara>
+    </w:p>
+    <w:p>
+      <w:pPr>
+        <w:pStyle w:val="Caption"/>
+        <w:jc w:val="center"/>
+        <w:rPr>
+          <w:b/>
+          <w:bCs/>
+          <w:sz w:val="22"/>
+          <w:szCs w:val="22"/>
+        </w:rPr>
+      </w:pPr>
+      <w:r>
+        <w:rPr>
+          <w:b/>
+          <w:bCs/>
+          <w:sz w:val="22"/>
+          <w:szCs w:val="22"/>
+        </w:rPr>
+        <w:t xml:space="preserve">Равенка </w:t>
+      </w:r>
+      <w:r>
+        <w:rPr>
+          <w:b/>
+          <w:bCs/>
+          <w:sz w:val="22"/>
+          <w:szCs w:val="22"/>
+        </w:rPr>
+        <w:fldChar w:fldCharType="begin"/>
+      </w:r>
+      <w:r>
+        <w:rPr>
+          <w:b/>
+          <w:bCs/>
+          <w:sz w:val="22"/>
+          <w:szCs w:val="22"/>
+        </w:rPr>
+        <w:instrText xml:space="preserve"> SEQ Равенка \* ARABIC </w:instrText>
+      </w:r>
+      <w:r>
+        <w:rPr>
+          <w:b/>
+          <w:bCs/>
+          <w:sz w:val="22"/>
+          <w:szCs w:val="22"/>
+        </w:rPr>
+        <w:fldChar w:fldCharType="separate"/>
+      </w:r>
+      <w:r>
+        <w:rPr>
+          <w:b/>
+          <w:bCs/>
+          <w:sz w:val="22"/>
+          <w:szCs w:val="22"/>
+        </w:rPr>
+        <w:t>3</w:t>
+      </w:r>
+      <w:r>
+        <w:rPr>
+          <w:b/>
+          <w:bCs/>
+          <w:sz w:val="22"/>
+          <w:szCs w:val="22"/>
+        </w:rPr>
+        <w:fldChar w:fldCharType="end"/>
+      </w:r>
+      <w:r>
+        <w:rPr>
+          <w:b/>
+          <w:bCs/>
+          <w:sz w:val="22"/>
+          <w:szCs w:val="22"/>
+        </w:rPr>
+        <w:t xml:space="preserve"> Меѓу-</w:t>
+      </w:r>
+      <w:proofErr w:type="spellStart"/>
+      <w:r>
+        <w:rPr>
+          <w:b/>
+          <w:bCs/>
+          <w:sz w:val="22"/>
+          <w:szCs w:val="22"/>
+        </w:rPr>
+        <w:t>кластерска</w:t>
+      </w:r>
+      <w:proofErr w:type="spellEnd"/>
+      <w:r>
+        <w:rPr>
+          <w:b/>
+          <w:bCs/>
+          <w:sz w:val="22"/>
+          <w:szCs w:val="22"/>
+        </w:rPr>
+        <w:t xml:space="preserve"> сума на квадрати</w:t>
+      </w:r>
+    </w:p>
+    <w:p>
+      <w:pPr>
+        <w:rPr>
+          <w:rFonts w:eastAsiaTheme="minorEastAsia"/>
+          <w:lang w:val="en-US"/>
+        </w:rPr>
+      </w:pPr>
+      <m:oMathPara>
+        <m:oMath>
+          <m:r>
+            <w:rPr>
+              <w:rFonts w:ascii="Cambria Math" w:hAnsi="Cambria Math"/>
+            </w:rPr>
+            <m:t>W</m:t>
+          </m:r>
+          <m:r>
+            <w:rPr>
+              <w:rFonts w:ascii="Cambria Math" w:hAnsi="Cambria Math"/>
+              <w:lang w:val="en-US"/>
+            </w:rPr>
+            <m:t xml:space="preserve">CSS= </m:t>
+          </m:r>
+          <m:nary>
+            <m:naryPr>
+              <m:chr m:val="∑"/>
+              <m:limLoc m:val="undOvr"/>
+              <m:ctrlPr>
+                <w:rPr>
+                  <w:rFonts w:ascii="Cambria Math" w:hAnsi="Cambria Math"/>
+                  <w:i/>
+                  <w:lang w:val="en-US"/>
+                </w:rPr>
+              </m:ctrlPr>
+            </m:naryPr>
+            <m:sub>
+              <m:r>
+                <w:rPr>
+                  <w:rFonts w:ascii="Cambria Math" w:hAnsi="Cambria Math"/>
+                  <w:lang w:val="en-US"/>
+                </w:rPr>
+                <m:t>i=1</m:t>
+              </m:r>
+            </m:sub>
+            <m:sup>
+              <m:r>
+                <w:rPr>
+                  <w:rFonts w:ascii="Cambria Math" w:hAnsi="Cambria Math"/>
+                  <w:lang w:val="en-US"/>
+                </w:rPr>
+                <m:t>k</m:t>
+              </m:r>
+            </m:sup>
+            <m:e>
+              <m:nary>
+                <m:naryPr>
+                  <m:chr m:val="∑"/>
+                  <m:limLoc m:val="undOvr"/>
+                  <m:supHide m:val="1"/>
+                  <m:ctrlPr>
+                    <w:rPr>
+                      <w:rFonts w:ascii="Cambria Math" w:hAnsi="Cambria Math"/>
+                      <w:i/>
+                      <w:lang w:val="en-US"/>
+                    </w:rPr>
+                  </m:ctrlPr>
+                </m:naryPr>
+                <m:sub>
+                  <m:r>
+                    <w:rPr>
+                      <w:rFonts w:ascii="Cambria Math" w:hAnsi="Cambria Math"/>
+                      <w:lang w:val="en-US"/>
+                    </w:rPr>
+                    <m:t xml:space="preserve">x ∈ </m:t>
+                  </m:r>
+                  <m:sSub>
+                    <m:sSubPr>
+                      <m:ctrlPr>
+                        <w:rPr>
+                          <w:rFonts w:ascii="Cambria Math" w:hAnsi="Cambria Math"/>
+                          <w:i/>
+                          <w:lang w:val="en-US"/>
+                        </w:rPr>
+                      </m:ctrlPr>
+                    </m:sSubPr>
+                    <m:e>
+                      <m:r>
+                        <w:rPr>
+                          <w:rFonts w:ascii="Cambria Math" w:hAnsi="Cambria Math"/>
+                          <w:lang w:val="en-US"/>
+                        </w:rPr>
+                        <m:t>c</m:t>
+                      </m:r>
+                    </m:e>
+                    <m:sub>
+                      <m:r>
+                        <w:rPr>
+                          <w:rFonts w:ascii="Cambria Math" w:hAnsi="Cambria Math"/>
+                          <w:lang w:val="en-US"/>
+                        </w:rPr>
+                        <m:t>i</m:t>
+                      </m:r>
+                    </m:sub>
+                  </m:sSub>
+                </m:sub>
+                <m:sup/>
+                <m:e>
+                  <m:sSup>
+                    <m:sSupPr>
+                      <m:ctrlPr>
+                        <w:rPr>
+                          <w:rFonts w:ascii="Cambria Math" w:hAnsi="Cambria Math"/>
+                          <w:i/>
+                          <w:lang w:val="en-US"/>
+                        </w:rPr>
+                      </m:ctrlPr>
+                    </m:sSupPr>
+                    <m:e>
+                      <m:d>
+                        <m:dPr>
+                          <m:begChr m:val="‖"/>
+                          <m:endChr m:val="‖"/>
+                          <m:ctrlPr>
+                            <w:rPr>
+                              <w:rFonts w:ascii="Cambria Math" w:hAnsi="Cambria Math"/>
+                              <w:i/>
+                              <w:lang w:val="en-US"/>
+                            </w:rPr>
+                          </m:ctrlPr>
+                        </m:dPr>
+                        <m:e>
+                          <m:r>
+                            <w:rPr>
+                              <w:rFonts w:ascii="Cambria Math" w:hAnsi="Cambria Math"/>
+                              <w:lang w:val="en-US"/>
+                            </w:rPr>
+                            <m:t xml:space="preserve">x- </m:t>
+                          </m:r>
+                          <m:sSub>
+                            <m:sSubPr>
+                              <m:ctrlPr>
+                                <w:rPr>
+                                  <w:rFonts w:ascii="Cambria Math" w:hAnsi="Cambria Math"/>
+                                  <w:i/>
+                                  <w:lang w:val="en-US"/>
+                                </w:rPr>
+                              </m:ctrlPr>
+                            </m:sSubPr>
+                            <m:e>
+                              <m:r>
+                                <w:rPr>
+                                  <w:rFonts w:ascii="Cambria Math" w:hAnsi="Cambria Math"/>
+                                  <w:lang w:val="en-US"/>
+                                </w:rPr>
+                                <m:t>c</m:t>
+                              </m:r>
+                            </m:e>
+                            <m:sub>
+                              <m:r>
+                                <w:rPr>
+                                  <w:rFonts w:ascii="Cambria Math" w:hAnsi="Cambria Math"/>
+                                  <w:lang w:val="en-US"/>
+                                </w:rPr>
+                                <m:t>i</m:t>
+                              </m:r>
+                            </m:sub>
+                          </m:sSub>
+                        </m:e>
+                      </m:d>
+                    </m:e>
+                    <m:sup>
+                      <m:r>
+                        <w:rPr>
+                          <w:rFonts w:ascii="Cambria Math" w:hAnsi="Cambria Math"/>
+                          <w:lang w:val="en-US"/>
+                        </w:rPr>
+                        <m:t>2</m:t>
+                      </m:r>
+                    </m:sup>
+                  </m:sSup>
+                </m:e>
+              </m:nary>
+            </m:e>
+          </m:nary>
+        </m:oMath>
+      </m:oMathPara>
+    </w:p>
+    <w:p>
+      <w:pPr>
+        <w:pStyle w:val="Caption"/>
+        <w:jc w:val="center"/>
+        <w:rPr>
+          <w:b/>
+          <w:bCs/>
+          <w:sz w:val="22"/>
+          <w:szCs w:val="22"/>
+        </w:rPr>
+      </w:pPr>
+      <w:r>
+        <w:rPr>
+          <w:b/>
+          <w:bCs/>
+          <w:sz w:val="22"/>
+          <w:szCs w:val="22"/>
+        </w:rPr>
+        <w:t xml:space="preserve">Равенка </w:t>
+      </w:r>
+      <w:r>
+        <w:rPr>
+          <w:b/>
+          <w:bCs/>
+          <w:sz w:val="22"/>
+          <w:szCs w:val="22"/>
+        </w:rPr>
+        <w:fldChar w:fldCharType="begin"/>
+      </w:r>
+      <w:r>
+        <w:rPr>
+          <w:b/>
+          <w:bCs/>
+          <w:sz w:val="22"/>
+          <w:szCs w:val="22"/>
+        </w:rPr>
+        <w:instrText xml:space="preserve"> SEQ Равенка \* ARABIC </w:instrText>
+      </w:r>
+      <w:r>
+        <w:rPr>
+          <w:b/>
+          <w:bCs/>
+          <w:sz w:val="22"/>
+          <w:szCs w:val="22"/>
+        </w:rPr>
+        <w:fldChar w:fldCharType="separate"/>
+      </w:r>
+      <w:r>
+        <w:rPr>
+          <w:b/>
+          <w:bCs/>
+          <w:sz w:val="22"/>
+          <w:szCs w:val="22"/>
+        </w:rPr>
+        <w:t>4</w:t>
+      </w:r>
+      <w:r>
+        <w:rPr>
+          <w:b/>
+          <w:bCs/>
+          <w:sz w:val="22"/>
+          <w:szCs w:val="22"/>
+        </w:rPr>
+        <w:fldChar w:fldCharType="end"/>
+      </w:r>
+      <w:r>
+        <w:rPr>
+          <w:b/>
+          <w:bCs/>
+          <w:sz w:val="22"/>
+          <w:szCs w:val="22"/>
+        </w:rPr>
+        <w:t xml:space="preserve"> Внатре-</w:t>
+      </w:r>
+      <w:proofErr w:type="spellStart"/>
+      <w:r>
+        <w:rPr>
+          <w:b/>
+          <w:bCs/>
+          <w:sz w:val="22"/>
+          <w:szCs w:val="22"/>
+        </w:rPr>
+        <w:t>кластерска</w:t>
+      </w:r>
+      <w:proofErr w:type="spellEnd"/>
+      <w:r>
+        <w:rPr>
+          <w:b/>
+          <w:bCs/>
+          <w:sz w:val="22"/>
+          <w:szCs w:val="22"/>
+        </w:rPr>
+        <w:t xml:space="preserve"> сума на квадрати</w:t>
+      </w:r>
+    </w:p>
+    <w:p>
+      <w:r>
+        <w:t xml:space="preserve">Всушност </w:t>
+      </w:r>
+      <w:r>
+        <w:rPr>
+          <w:lang w:val="en-US"/>
+        </w:rPr>
+        <w:t>CH</w:t>
+      </w:r>
+      <w:r>
+        <w:t xml:space="preserve"> индексот е </w:t>
+      </w:r>
+      <w:r>
+        <w:rPr>
+          <w:b/>
+          <w:bCs/>
+          <w:i/>
+          <w:iCs/>
+        </w:rPr>
+        <w:t>мерка за дисперзија на кластерите</w:t>
+      </w:r>
+      <w:r>
+        <w:t xml:space="preserve">, колку кластерите се помали и позбиени, толку </w:t>
+      </w:r>
+      <w:r>
+        <w:rPr>
+          <w:i/>
+          <w:iCs/>
+        </w:rPr>
+        <w:t>внатре-</w:t>
+      </w:r>
+      <w:proofErr w:type="spellStart"/>
+      <w:r>
+        <w:rPr>
+          <w:i/>
+          <w:iCs/>
+        </w:rPr>
+        <w:t>кластерската</w:t>
+      </w:r>
+      <w:proofErr w:type="spellEnd"/>
+      <w:r>
+        <w:rPr>
+          <w:i/>
+          <w:iCs/>
+        </w:rPr>
+        <w:t xml:space="preserve"> сума на квадрати</w:t>
+      </w:r>
+      <w:r>
+        <w:t xml:space="preserve"> ќе биде помала и толку индексот ќе биде поголем. Во конкретниот пример се користи паралелизам со цел да се забрза пресметката, за помали </w:t>
+      </w:r>
+      <w:proofErr w:type="spellStart"/>
+      <w:r>
+        <w:t>датасетови</w:t>
+      </w:r>
+      <w:proofErr w:type="spellEnd"/>
+      <w:r>
+        <w:t xml:space="preserve"> </w:t>
+      </w:r>
+      <w:proofErr w:type="spellStart"/>
+      <w:r>
+        <w:t>овај</w:t>
+      </w:r>
+      <w:proofErr w:type="spellEnd"/>
+      <w:r>
+        <w:t xml:space="preserve"> чекор е опционален.</w:t>
+      </w:r>
+    </w:p>
+    <w:p>
+      <w:r>
+        <w:t xml:space="preserve">На крајот само резултатите од </w:t>
+      </w:r>
+      <w:proofErr w:type="spellStart"/>
+      <w:r>
+        <w:t>кластерирањето</w:t>
+      </w:r>
+      <w:proofErr w:type="spellEnd"/>
+      <w:r>
+        <w:t xml:space="preserve"> и валидацијата се </w:t>
+      </w:r>
+      <w:proofErr w:type="spellStart"/>
+      <w:r>
+        <w:t>парсираат</w:t>
+      </w:r>
+      <w:proofErr w:type="spellEnd"/>
+      <w:r>
+        <w:t xml:space="preserve"> како </w:t>
+      </w:r>
+      <w:r>
+        <w:rPr>
+          <w:b/>
+          <w:bCs/>
+          <w:lang w:val="en-US"/>
+        </w:rPr>
+        <w:t xml:space="preserve">JSON </w:t>
+      </w:r>
+      <w:r>
+        <w:rPr>
+          <w:b/>
+          <w:bCs/>
+        </w:rPr>
+        <w:t>објект</w:t>
+      </w:r>
+      <w:r>
+        <w:t xml:space="preserve"> и  се печатат на конзола.</w:t>
+      </w:r>
+    </w:p>
+    <w:p>
+      <w:pPr>
+        <w:pStyle w:val="Heading2"/>
+        <w:rPr>
+          <w:b/>
+          <w:bCs/>
+          <w:color w:val="000000" w:themeColor="text1"/>
+        </w:rPr>
+      </w:pPr>
+      <w:r>
+        <w:rPr>
+          <w:b/>
+          <w:bCs/>
+          <w:color w:val="000000" w:themeColor="text1"/>
+        </w:rPr>
+        <w:t>Искористени библиотеки</w:t>
+      </w:r>
+    </w:p>
+    <w:p>
+      <w:r>
+        <w:t xml:space="preserve">Со цел да се забрза развојот на апликацијата се користеа и неколку готови библиотеки, имено станува збор за </w:t>
+      </w:r>
+      <w:r>
+        <w:rPr>
+          <w:b/>
+          <w:bCs/>
+          <w:i/>
+          <w:iCs/>
+          <w:lang w:val="en-US"/>
+        </w:rPr>
+        <w:t xml:space="preserve">JSON </w:t>
+      </w:r>
+      <w:proofErr w:type="spellStart"/>
+      <w:r>
+        <w:rPr>
+          <w:b/>
+          <w:bCs/>
+          <w:i/>
+          <w:iCs/>
+        </w:rPr>
+        <w:t>парсер</w:t>
+      </w:r>
+      <w:proofErr w:type="spellEnd"/>
+      <w:r>
+        <w:t xml:space="preserve"> и читач за </w:t>
+      </w:r>
+      <w:r>
+        <w:rPr>
+          <w:b/>
+          <w:bCs/>
+          <w:i/>
+          <w:iCs/>
+          <w:lang w:val="en-US"/>
+        </w:rPr>
+        <w:t xml:space="preserve">CSV </w:t>
+      </w:r>
+      <w:r>
+        <w:rPr>
+          <w:b/>
+          <w:bCs/>
+          <w:i/>
+          <w:iCs/>
+        </w:rPr>
+        <w:t>датотеки</w:t>
+      </w:r>
+      <w:r>
+        <w:t>.</w:t>
+      </w:r>
+    </w:p>
+    <w:p>
+      <w:pPr>
+        <w:pStyle w:val="Heading3"/>
+        <w:rPr>
+          <w:b/>
+          <w:bCs/>
+          <w:color w:val="auto"/>
+        </w:rPr>
+      </w:pPr>
+      <w:r>
+        <w:rPr>
+          <w:b/>
+          <w:bCs/>
+          <w:color w:val="auto"/>
+        </w:rPr>
+        <w:t xml:space="preserve">JSON </w:t>
+      </w:r>
+      <w:proofErr w:type="spellStart"/>
+      <w:r>
+        <w:rPr>
+          <w:b/>
+          <w:bCs/>
+          <w:color w:val="auto"/>
+        </w:rPr>
+        <w:t>парсер</w:t>
+      </w:r>
+      <w:proofErr w:type="spellEnd"/>
+    </w:p>
+    <w:p>
+      <w:r>
+        <w:t xml:space="preserve">За </w:t>
+      </w:r>
+      <w:proofErr w:type="spellStart"/>
+      <w:r>
+        <w:t>парсирање</w:t>
+      </w:r>
+      <w:proofErr w:type="spellEnd"/>
+      <w:r>
+        <w:t xml:space="preserve"> на </w:t>
+      </w:r>
+      <w:r>
+        <w:rPr>
+          <w:b/>
+          <w:bCs/>
+          <w:lang w:val="en-US"/>
+        </w:rPr>
+        <w:t xml:space="preserve">JSON </w:t>
+      </w:r>
+      <w:r>
+        <w:rPr>
+          <w:b/>
+          <w:bCs/>
+        </w:rPr>
+        <w:t>објекти</w:t>
+      </w:r>
+      <w:r>
+        <w:t xml:space="preserve"> се користеше </w:t>
+      </w:r>
+      <w:hyperlink r:id="rId21" w:history="1">
+        <w:proofErr w:type="spellStart"/>
+        <w:r>
+          <w:rPr>
+            <w:rStyle w:val="Hyperlink"/>
+            <w:b/>
+            <w:bCs/>
+            <w:i/>
+            <w:iCs/>
+            <w:lang w:val="en-US"/>
+          </w:rPr>
+          <w:t>nlohmann</w:t>
+        </w:r>
+        <w:proofErr w:type="spellEnd"/>
+        <w:r>
+          <w:rPr>
+            <w:rStyle w:val="Hyperlink"/>
+            <w:b/>
+            <w:bCs/>
+            <w:i/>
+            <w:iCs/>
+            <w:lang w:val="en-US"/>
+          </w:rPr>
+          <w:t>/</w:t>
+        </w:r>
+        <w:proofErr w:type="spellStart"/>
+        <w:r>
+          <w:rPr>
+            <w:rStyle w:val="Hyperlink"/>
+            <w:b/>
+            <w:bCs/>
+            <w:i/>
+            <w:iCs/>
+            <w:lang w:val="en-US"/>
+          </w:rPr>
+          <w:t>json</w:t>
+        </w:r>
+        <w:proofErr w:type="spellEnd"/>
+      </w:hyperlink>
+      <w:r>
+        <w:t xml:space="preserve"> библиотеката. Станува збор за едноставен и </w:t>
+      </w:r>
+      <w:r>
+        <w:rPr>
+          <w:lang w:val="en-US"/>
+        </w:rPr>
+        <w:t>open-source</w:t>
+      </w:r>
+      <w:r>
+        <w:t xml:space="preserve"> </w:t>
+      </w:r>
+      <w:r>
+        <w:rPr>
+          <w:b/>
+          <w:bCs/>
+          <w:lang w:val="en-US"/>
+        </w:rPr>
+        <w:t xml:space="preserve">JSON </w:t>
+      </w:r>
+      <w:proofErr w:type="spellStart"/>
+      <w:r>
+        <w:rPr>
+          <w:b/>
+          <w:bCs/>
+        </w:rPr>
+        <w:t>парсер</w:t>
+      </w:r>
+      <w:proofErr w:type="spellEnd"/>
+      <w:r>
+        <w:rPr>
+          <w:b/>
+          <w:bCs/>
+        </w:rPr>
+        <w:t xml:space="preserve"> за </w:t>
+      </w:r>
+      <w:r>
+        <w:rPr>
+          <w:b/>
+          <w:bCs/>
+          <w:lang w:val="en-US"/>
+        </w:rPr>
+        <w:t>C++</w:t>
+      </w:r>
+      <w:r>
+        <w:rPr>
+          <w:lang w:val="en-US"/>
+        </w:rPr>
+        <w:t xml:space="preserve">. </w:t>
+      </w:r>
+      <w:r>
+        <w:t xml:space="preserve">Алатката е достапна на </w:t>
+      </w:r>
+      <w:r>
+        <w:rPr>
+          <w:i/>
+          <w:iCs/>
+          <w:lang w:val="en-US"/>
+        </w:rPr>
+        <w:t>Git Hub</w:t>
+      </w:r>
+      <w:r>
+        <w:t xml:space="preserve"> и може да се преземе бесплатно. Има 2 начини за користење, може како </w:t>
+      </w:r>
+      <w:r>
+        <w:rPr>
+          <w:i/>
+          <w:iCs/>
+        </w:rPr>
+        <w:t>динамично поврзана датотека</w:t>
+      </w:r>
+      <w:r>
+        <w:t xml:space="preserve">, но тоа ќе повлече премногу конфигурација и компилација со </w:t>
+      </w:r>
+      <w:proofErr w:type="spellStart"/>
+      <w:r>
+        <w:rPr>
+          <w:i/>
+          <w:iCs/>
+          <w:lang w:val="en-US"/>
+        </w:rPr>
+        <w:t>CMake</w:t>
+      </w:r>
+      <w:proofErr w:type="spellEnd"/>
+      <w:r>
+        <w:t xml:space="preserve">, што ќе го усложни процесот, па се одлучивме да ја користиме како </w:t>
+      </w:r>
+      <w:r>
+        <w:rPr>
+          <w:i/>
+          <w:iCs/>
+          <w:lang w:val="en-US"/>
+        </w:rPr>
+        <w:t>single-include</w:t>
+      </w:r>
+      <w:r>
+        <w:t xml:space="preserve">, односно како </w:t>
+      </w:r>
+      <w:r>
+        <w:rPr>
+          <w:i/>
+          <w:iCs/>
+        </w:rPr>
+        <w:t>статично поврзана датотека.</w:t>
+      </w:r>
+    </w:p>
+    <w:p>
+      <w:pPr>
+        <w:pStyle w:val="Heading3"/>
+        <w:rPr>
+          <w:b/>
+          <w:bCs/>
+          <w:color w:val="auto"/>
+        </w:rPr>
+      </w:pPr>
+      <w:r>
+        <w:rPr>
+          <w:b/>
+          <w:bCs/>
+          <w:color w:val="auto"/>
+        </w:rPr>
+        <w:t>CSV читач</w:t>
+      </w:r>
+    </w:p>
+    <w:p>
+      <w:r>
+        <w:t xml:space="preserve">Повеќето </w:t>
+      </w:r>
+      <w:proofErr w:type="spellStart"/>
+      <w:r>
+        <w:t>датасетови</w:t>
+      </w:r>
+      <w:proofErr w:type="spellEnd"/>
+      <w:r>
+        <w:t xml:space="preserve"> идат како </w:t>
+      </w:r>
+      <w:r>
+        <w:rPr>
+          <w:b/>
+          <w:bCs/>
+          <w:lang w:val="en-US"/>
+        </w:rPr>
+        <w:t xml:space="preserve">CSV </w:t>
+      </w:r>
+      <w:r>
+        <w:rPr>
+          <w:b/>
+          <w:bCs/>
+        </w:rPr>
+        <w:t>датотеки</w:t>
+      </w:r>
+      <w:r>
+        <w:t>, поради тоа беше потребна некаква библиотека со која поедноставно ќе се работи со такви датотеки. За таа цел се користеше</w:t>
+      </w:r>
+      <w:r>
+        <w:rPr>
+          <w:lang w:val="en-US"/>
+        </w:rPr>
+        <w:t xml:space="preserve"> </w:t>
+      </w:r>
+      <w:hyperlink r:id="rId22" w:history="1">
+        <w:r>
+          <w:rPr>
+            <w:rStyle w:val="Hyperlink"/>
+            <w:b/>
+            <w:bCs/>
+            <w:i/>
+            <w:iCs/>
+            <w:lang w:val="en-US"/>
+          </w:rPr>
+          <w:t>d99kris/</w:t>
+        </w:r>
+        <w:proofErr w:type="spellStart"/>
+        <w:r>
+          <w:rPr>
+            <w:rStyle w:val="Hyperlink"/>
+            <w:b/>
+            <w:bCs/>
+            <w:i/>
+            <w:iCs/>
+            <w:lang w:val="en-US"/>
+          </w:rPr>
+          <w:t>rapidcsv</w:t>
+        </w:r>
+        <w:proofErr w:type="spellEnd"/>
+      </w:hyperlink>
+      <w:r>
+        <w:rPr>
+          <w:lang w:val="en-US"/>
+        </w:rPr>
+        <w:t xml:space="preserve">. </w:t>
+      </w:r>
+      <w:r>
+        <w:t xml:space="preserve">Оваа библиотека овозможува различни </w:t>
+      </w:r>
+      <w:r>
+        <w:rPr>
+          <w:b/>
+          <w:bCs/>
+          <w:lang w:val="en-US"/>
+        </w:rPr>
+        <w:t>CRUD</w:t>
+      </w:r>
+      <w:r>
+        <w:rPr>
+          <w:b/>
+          <w:bCs/>
+        </w:rPr>
+        <w:t xml:space="preserve"> операции</w:t>
+      </w:r>
+      <w:r>
+        <w:t xml:space="preserve"> врз </w:t>
+      </w:r>
+      <w:r>
+        <w:rPr>
+          <w:lang w:val="en-US"/>
+        </w:rPr>
+        <w:t>CSV</w:t>
+      </w:r>
+      <w:r>
+        <w:t xml:space="preserve"> датотеки. Предноста на оваа библиотека е нејзината едноставност и </w:t>
+      </w:r>
+      <w:proofErr w:type="spellStart"/>
+      <w:r>
+        <w:t>минималност</w:t>
+      </w:r>
+      <w:proofErr w:type="spellEnd"/>
+      <w:r>
+        <w:t xml:space="preserve">, сепак тоа може да биде и пречка во некои случаи. За разлика од </w:t>
+      </w:r>
+      <w:r>
+        <w:rPr>
+          <w:lang w:val="en-US"/>
+        </w:rPr>
+        <w:t xml:space="preserve">JSON </w:t>
+      </w:r>
+      <w:proofErr w:type="spellStart"/>
+      <w:r>
+        <w:t>парсерот</w:t>
+      </w:r>
+      <w:proofErr w:type="spellEnd"/>
+      <w:r>
+        <w:t xml:space="preserve">, оваа датотека е достапна само како </w:t>
+      </w:r>
+      <w:r>
+        <w:rPr>
+          <w:i/>
+          <w:iCs/>
+          <w:lang w:val="en-US"/>
+        </w:rPr>
+        <w:t>single-include</w:t>
+      </w:r>
+      <w:r>
+        <w:t>, но за нашите потреби тоа беше и повеќе од доволно.</w:t>
+      </w:r>
+    </w:p>
     <w:sectPr>
       <w:pgSz w:w="11906" w:h="16838"/>
       <w:pgMar w:top="1440" w:right="1440" w:bottom="1440" w:left="1440" w:header="708" w:footer="708" w:gutter="0"/>
@@ -4244,6 +7608,232 @@
 <file path=word/numbering.xml><?xml version="1.0" encoding="utf-8"?>
 <w:numbering xmlns:wpc="http://schemas.microsoft.com/office/word/2010/wordprocessingCanvas" xmlns:cx="http://schemas.microsoft.com/office/drawing/2014/chartex" xmlns:cx1="http://schemas.microsoft.com/office/drawing/2015/9/8/chartex" xmlns:cx2="http://schemas.microsoft.com/office/drawing/2015/10/21/chartex" xmlns:cx3="http://schemas.microsoft.com/office/drawing/2016/5/9/chartex" xmlns:cx4="http://schemas.microsoft.com/office/drawing/2016/5/10/chartex" xmlns:cx5="http://schemas.microsoft.com/office/drawing/2016/5/11/chartex" xmlns:cx6="http://schemas.microsoft.com/office/drawing/2016/5/12/chartex" xmlns:cx7="http://schemas.microsoft.com/office/drawing/2016/5/13/chartex" xmlns:cx8="http://schemas.microsoft.com/office/drawing/2016/5/14/chartex" xmlns:mc="http://schemas.openxmlformats.org/markup-compatibility/2006" xmlns:aink="http://schemas.microsoft.com/office/drawing/2016/ink" xmlns:am3d="http://schemas.microsoft.com/office/drawing/2017/model3d" xmlns:o="urn:schemas-microsoft-com:office:office" xmlns:oel="http://schemas.microsoft.com/office/2019/extlst" xmlns:r="http://schemas.openxmlformats.org/officeDocument/2006/relationships" xmlns:m="http://schemas.openxmlformats.org/officeDocument/2006/math" xmlns:v="urn:schemas-microsoft-com:vml" xmlns:wp14="http://schemas.microsoft.com/office/word/2010/wordprocessingDrawing" xmlns:wp="http://schemas.openxmlformats.org/drawingml/2006/wordprocessingDrawing" xmlns:w10="urn:schemas-microsoft-com:office:word" xmlns:w="http://schemas.openxmlformats.org/wordprocessingml/2006/main" xmlns:w14="http://schemas.microsoft.com/office/word/2010/wordml" xmlns:w15="http://schemas.microsoft.com/office/word/2012/wordml" xmlns:w16cex="http://schemas.microsoft.com/office/word/2018/wordml/cex" xmlns:w16cid="http://schemas.microsoft.com/office/word/2016/wordml/cid" xmlns:w16="http://schemas.microsoft.com/office/word/2018/wordml" xmlns:w16du="http://schemas.microsoft.com/office/word/2023/wordml/word16du" xmlns:w16sdtdh="http://schemas.microsoft.com/office/word/2020/wordml/sdtdatahash" xmlns:w16sdtfl="http://schemas.microsoft.com/office/word/2024/wordml/sdtformatlock" xmlns:w16se="http://schemas.microsoft.com/office/word/2015/wordml/symex" xmlns:wpg="http://schemas.microsoft.com/office/word/2010/wordprocessingGroup" xmlns:wpi="http://schemas.microsoft.com/office/word/2010/wordprocessingInk" xmlns:wne="http://schemas.microsoft.com/office/word/2006/wordml" xmlns:wps="http://schemas.microsoft.com/office/word/2010/wordprocessingShape" mc:Ignorable="w14 w15 w16se w16cid w16 w16cex w16sdtdh w16sdtfl w16du wp14">
   <w:abstractNum w:abstractNumId="0" w15:restartNumberingAfterBreak="0">
+    <w:nsid w:val="19F807AB"/>
+    <w:multiLevelType w:val="hybridMultilevel"/>
+    <w:tmpl w:val="ACB8C1D2"/>
+    <w:lvl w:ilvl="0" w:tplc="828EF19C">
+      <w:start w:val="1"/>
+      <w:numFmt w:val="bullet"/>
+      <w:lvlText w:val=""/>
+      <w:lvlJc w:val="left"/>
+      <w:pPr>
+        <w:ind w:left="720" w:hanging="360"/>
+      </w:pPr>
+      <w:rPr>
+        <w:rFonts w:ascii="Wingdings" w:eastAsiaTheme="minorHAnsi" w:hAnsi="Wingdings" w:cstheme="minorBidi" w:hint="default"/>
+      </w:rPr>
+    </w:lvl>
+    <w:lvl w:ilvl="1" w:tplc="04090003" w:tentative="1">
+      <w:start w:val="1"/>
+      <w:numFmt w:val="bullet"/>
+      <w:lvlText w:val="o"/>
+      <w:lvlJc w:val="left"/>
+      <w:pPr>
+        <w:ind w:left="1440" w:hanging="360"/>
+      </w:pPr>
+      <w:rPr>
+        <w:rFonts w:ascii="Courier New" w:hAnsi="Courier New" w:cs="Courier New" w:hint="default"/>
+      </w:rPr>
+    </w:lvl>
+    <w:lvl w:ilvl="2" w:tplc="04090005" w:tentative="1">
+      <w:start w:val="1"/>
+      <w:numFmt w:val="bullet"/>
+      <w:lvlText w:val=""/>
+      <w:lvlJc w:val="left"/>
+      <w:pPr>
+        <w:ind w:left="2160" w:hanging="360"/>
+      </w:pPr>
+      <w:rPr>
+        <w:rFonts w:ascii="Wingdings" w:hAnsi="Wingdings" w:hint="default"/>
+      </w:rPr>
+    </w:lvl>
+    <w:lvl w:ilvl="3" w:tplc="04090001" w:tentative="1">
+      <w:start w:val="1"/>
+      <w:numFmt w:val="bullet"/>
+      <w:lvlText w:val=""/>
+      <w:lvlJc w:val="left"/>
+      <w:pPr>
+        <w:ind w:left="2880" w:hanging="360"/>
+      </w:pPr>
+      <w:rPr>
+        <w:rFonts w:ascii="Symbol" w:hAnsi="Symbol" w:hint="default"/>
+      </w:rPr>
+    </w:lvl>
+    <w:lvl w:ilvl="4" w:tplc="04090003" w:tentative="1">
+      <w:start w:val="1"/>
+      <w:numFmt w:val="bullet"/>
+      <w:lvlText w:val="o"/>
+      <w:lvlJc w:val="left"/>
+      <w:pPr>
+        <w:ind w:left="3600" w:hanging="360"/>
+      </w:pPr>
+      <w:rPr>
+        <w:rFonts w:ascii="Courier New" w:hAnsi="Courier New" w:cs="Courier New" w:hint="default"/>
+      </w:rPr>
+    </w:lvl>
+    <w:lvl w:ilvl="5" w:tplc="04090005" w:tentative="1">
+      <w:start w:val="1"/>
+      <w:numFmt w:val="bullet"/>
+      <w:lvlText w:val=""/>
+      <w:lvlJc w:val="left"/>
+      <w:pPr>
+        <w:ind w:left="4320" w:hanging="360"/>
+      </w:pPr>
+      <w:rPr>
+        <w:rFonts w:ascii="Wingdings" w:hAnsi="Wingdings" w:hint="default"/>
+      </w:rPr>
+    </w:lvl>
+    <w:lvl w:ilvl="6" w:tplc="04090001" w:tentative="1">
+      <w:start w:val="1"/>
+      <w:numFmt w:val="bullet"/>
+      <w:lvlText w:val=""/>
+      <w:lvlJc w:val="left"/>
+      <w:pPr>
+        <w:ind w:left="5040" w:hanging="360"/>
+      </w:pPr>
+      <w:rPr>
+        <w:rFonts w:ascii="Symbol" w:hAnsi="Symbol" w:hint="default"/>
+      </w:rPr>
+    </w:lvl>
+    <w:lvl w:ilvl="7" w:tplc="04090003" w:tentative="1">
+      <w:start w:val="1"/>
+      <w:numFmt w:val="bullet"/>
+      <w:lvlText w:val="o"/>
+      <w:lvlJc w:val="left"/>
+      <w:pPr>
+        <w:ind w:left="5760" w:hanging="360"/>
+      </w:pPr>
+      <w:rPr>
+        <w:rFonts w:ascii="Courier New" w:hAnsi="Courier New" w:cs="Courier New" w:hint="default"/>
+      </w:rPr>
+    </w:lvl>
+    <w:lvl w:ilvl="8" w:tplc="04090005" w:tentative="1">
+      <w:start w:val="1"/>
+      <w:numFmt w:val="bullet"/>
+      <w:lvlText w:val=""/>
+      <w:lvlJc w:val="left"/>
+      <w:pPr>
+        <w:ind w:left="6480" w:hanging="360"/>
+      </w:pPr>
+      <w:rPr>
+        <w:rFonts w:ascii="Wingdings" w:hAnsi="Wingdings" w:hint="default"/>
+      </w:rPr>
+    </w:lvl>
+  </w:abstractNum>
+  <w:abstractNum w:abstractNumId="1" w15:restartNumberingAfterBreak="0">
+    <w:nsid w:val="251C5592"/>
+    <w:multiLevelType w:val="hybridMultilevel"/>
+    <w:tmpl w:val="2280E13A"/>
+    <w:lvl w:ilvl="0" w:tplc="DE60A49A">
+      <w:start w:val="1"/>
+      <w:numFmt w:val="bullet"/>
+      <w:lvlText w:val="-"/>
+      <w:lvlJc w:val="left"/>
+      <w:pPr>
+        <w:ind w:left="720" w:hanging="360"/>
+      </w:pPr>
+      <w:rPr>
+        <w:rFonts w:ascii="Aptos" w:eastAsiaTheme="minorHAnsi" w:hAnsi="Aptos" w:cstheme="minorBidi" w:hint="default"/>
+      </w:rPr>
+    </w:lvl>
+    <w:lvl w:ilvl="1" w:tplc="04090003" w:tentative="1">
+      <w:start w:val="1"/>
+      <w:numFmt w:val="bullet"/>
+      <w:lvlText w:val="o"/>
+      <w:lvlJc w:val="left"/>
+      <w:pPr>
+        <w:ind w:left="1440" w:hanging="360"/>
+      </w:pPr>
+      <w:rPr>
+        <w:rFonts w:ascii="Courier New" w:hAnsi="Courier New" w:cs="Courier New" w:hint="default"/>
+      </w:rPr>
+    </w:lvl>
+    <w:lvl w:ilvl="2" w:tplc="04090005" w:tentative="1">
+      <w:start w:val="1"/>
+      <w:numFmt w:val="bullet"/>
+      <w:lvlText w:val=""/>
+      <w:lvlJc w:val="left"/>
+      <w:pPr>
+        <w:ind w:left="2160" w:hanging="360"/>
+      </w:pPr>
+      <w:rPr>
+        <w:rFonts w:ascii="Wingdings" w:hAnsi="Wingdings" w:hint="default"/>
+      </w:rPr>
+    </w:lvl>
+    <w:lvl w:ilvl="3" w:tplc="04090001" w:tentative="1">
+      <w:start w:val="1"/>
+      <w:numFmt w:val="bullet"/>
+      <w:lvlText w:val=""/>
+      <w:lvlJc w:val="left"/>
+      <w:pPr>
+        <w:ind w:left="2880" w:hanging="360"/>
+      </w:pPr>
+      <w:rPr>
+        <w:rFonts w:ascii="Symbol" w:hAnsi="Symbol" w:hint="default"/>
+      </w:rPr>
+    </w:lvl>
+    <w:lvl w:ilvl="4" w:tplc="04090003" w:tentative="1">
+      <w:start w:val="1"/>
+      <w:numFmt w:val="bullet"/>
+      <w:lvlText w:val="o"/>
+      <w:lvlJc w:val="left"/>
+      <w:pPr>
+        <w:ind w:left="3600" w:hanging="360"/>
+      </w:pPr>
+      <w:rPr>
+        <w:rFonts w:ascii="Courier New" w:hAnsi="Courier New" w:cs="Courier New" w:hint="default"/>
+      </w:rPr>
+    </w:lvl>
+    <w:lvl w:ilvl="5" w:tplc="04090005" w:tentative="1">
+      <w:start w:val="1"/>
+      <w:numFmt w:val="bullet"/>
+      <w:lvlText w:val=""/>
+      <w:lvlJc w:val="left"/>
+      <w:pPr>
+        <w:ind w:left="4320" w:hanging="360"/>
+      </w:pPr>
+      <w:rPr>
+        <w:rFonts w:ascii="Wingdings" w:hAnsi="Wingdings" w:hint="default"/>
+      </w:rPr>
+    </w:lvl>
+    <w:lvl w:ilvl="6" w:tplc="04090001" w:tentative="1">
+      <w:start w:val="1"/>
+      <w:numFmt w:val="bullet"/>
+      <w:lvlText w:val=""/>
+      <w:lvlJc w:val="left"/>
+      <w:pPr>
+        <w:ind w:left="5040" w:hanging="360"/>
+      </w:pPr>
+      <w:rPr>
+        <w:rFonts w:ascii="Symbol" w:hAnsi="Symbol" w:hint="default"/>
+      </w:rPr>
+    </w:lvl>
+    <w:lvl w:ilvl="7" w:tplc="04090003" w:tentative="1">
+      <w:start w:val="1"/>
+      <w:numFmt w:val="bullet"/>
+      <w:lvlText w:val="o"/>
+      <w:lvlJc w:val="left"/>
+      <w:pPr>
+        <w:ind w:left="5760" w:hanging="360"/>
+      </w:pPr>
+      <w:rPr>
+        <w:rFonts w:ascii="Courier New" w:hAnsi="Courier New" w:cs="Courier New" w:hint="default"/>
+      </w:rPr>
+    </w:lvl>
+    <w:lvl w:ilvl="8" w:tplc="04090005" w:tentative="1">
+      <w:start w:val="1"/>
+      <w:numFmt w:val="bullet"/>
+      <w:lvlText w:val=""/>
+      <w:lvlJc w:val="left"/>
+      <w:pPr>
+        <w:ind w:left="6480" w:hanging="360"/>
+      </w:pPr>
+      <w:rPr>
+        <w:rFonts w:ascii="Wingdings" w:hAnsi="Wingdings" w:hint="default"/>
+      </w:rPr>
+    </w:lvl>
+  </w:abstractNum>
+  <w:abstractNum w:abstractNumId="2" w15:restartNumberingAfterBreak="0">
     <w:nsid w:val="28174701"/>
     <w:multiLevelType w:val="hybridMultilevel"/>
     <w:tmpl w:val="7FAC8622"/>
@@ -4356,8 +7946,198 @@
       </w:rPr>
     </w:lvl>
   </w:abstractNum>
+  <w:abstractNum w:abstractNumId="3" w15:restartNumberingAfterBreak="0">
+    <w:nsid w:val="28DB10CF"/>
+    <w:multiLevelType w:val="hybridMultilevel"/>
+    <w:tmpl w:val="86DC1C20"/>
+    <w:lvl w:ilvl="0" w:tplc="0409000F">
+      <w:start w:val="1"/>
+      <w:numFmt w:val="decimal"/>
+      <w:lvlText w:val="%1."/>
+      <w:lvlJc w:val="left"/>
+      <w:pPr>
+        <w:ind w:left="720" w:hanging="360"/>
+      </w:pPr>
+      <w:rPr>
+        <w:rFonts w:hint="default"/>
+      </w:rPr>
+    </w:lvl>
+    <w:lvl w:ilvl="1" w:tplc="04090019" w:tentative="1">
+      <w:start w:val="1"/>
+      <w:numFmt w:val="lowerLetter"/>
+      <w:lvlText w:val="%2."/>
+      <w:lvlJc w:val="left"/>
+      <w:pPr>
+        <w:ind w:left="1440" w:hanging="360"/>
+      </w:pPr>
+    </w:lvl>
+    <w:lvl w:ilvl="2" w:tplc="0409001B" w:tentative="1">
+      <w:start w:val="1"/>
+      <w:numFmt w:val="lowerRoman"/>
+      <w:lvlText w:val="%3."/>
+      <w:lvlJc w:val="right"/>
+      <w:pPr>
+        <w:ind w:left="2160" w:hanging="180"/>
+      </w:pPr>
+    </w:lvl>
+    <w:lvl w:ilvl="3" w:tplc="0409000F" w:tentative="1">
+      <w:start w:val="1"/>
+      <w:numFmt w:val="decimal"/>
+      <w:lvlText w:val="%4."/>
+      <w:lvlJc w:val="left"/>
+      <w:pPr>
+        <w:ind w:left="2880" w:hanging="360"/>
+      </w:pPr>
+    </w:lvl>
+    <w:lvl w:ilvl="4" w:tplc="04090019" w:tentative="1">
+      <w:start w:val="1"/>
+      <w:numFmt w:val="lowerLetter"/>
+      <w:lvlText w:val="%5."/>
+      <w:lvlJc w:val="left"/>
+      <w:pPr>
+        <w:ind w:left="3600" w:hanging="360"/>
+      </w:pPr>
+    </w:lvl>
+    <w:lvl w:ilvl="5" w:tplc="0409001B" w:tentative="1">
+      <w:start w:val="1"/>
+      <w:numFmt w:val="lowerRoman"/>
+      <w:lvlText w:val="%6."/>
+      <w:lvlJc w:val="right"/>
+      <w:pPr>
+        <w:ind w:left="4320" w:hanging="180"/>
+      </w:pPr>
+    </w:lvl>
+    <w:lvl w:ilvl="6" w:tplc="0409000F" w:tentative="1">
+      <w:start w:val="1"/>
+      <w:numFmt w:val="decimal"/>
+      <w:lvlText w:val="%7."/>
+      <w:lvlJc w:val="left"/>
+      <w:pPr>
+        <w:ind w:left="5040" w:hanging="360"/>
+      </w:pPr>
+    </w:lvl>
+    <w:lvl w:ilvl="7" w:tplc="04090019" w:tentative="1">
+      <w:start w:val="1"/>
+      <w:numFmt w:val="lowerLetter"/>
+      <w:lvlText w:val="%8."/>
+      <w:lvlJc w:val="left"/>
+      <w:pPr>
+        <w:ind w:left="5760" w:hanging="360"/>
+      </w:pPr>
+    </w:lvl>
+    <w:lvl w:ilvl="8" w:tplc="0409001B" w:tentative="1">
+      <w:start w:val="1"/>
+      <w:numFmt w:val="lowerRoman"/>
+      <w:lvlText w:val="%9."/>
+      <w:lvlJc w:val="right"/>
+      <w:pPr>
+        <w:ind w:left="6480" w:hanging="180"/>
+      </w:pPr>
+    </w:lvl>
+  </w:abstractNum>
+  <w:abstractNum w:abstractNumId="4" w15:restartNumberingAfterBreak="0">
+    <w:nsid w:val="573A246B"/>
+    <w:multiLevelType w:val="hybridMultilevel"/>
+    <w:tmpl w:val="AFF288CE"/>
+    <w:lvl w:ilvl="0" w:tplc="0409000F">
+      <w:start w:val="1"/>
+      <w:numFmt w:val="decimal"/>
+      <w:lvlText w:val="%1."/>
+      <w:lvlJc w:val="left"/>
+      <w:pPr>
+        <w:ind w:left="360" w:hanging="360"/>
+      </w:pPr>
+      <w:rPr>
+        <w:rFonts w:hint="default"/>
+      </w:rPr>
+    </w:lvl>
+    <w:lvl w:ilvl="1" w:tplc="04090019" w:tentative="1">
+      <w:start w:val="1"/>
+      <w:numFmt w:val="lowerLetter"/>
+      <w:lvlText w:val="%2."/>
+      <w:lvlJc w:val="left"/>
+      <w:pPr>
+        <w:ind w:left="1080" w:hanging="360"/>
+      </w:pPr>
+    </w:lvl>
+    <w:lvl w:ilvl="2" w:tplc="0409001B" w:tentative="1">
+      <w:start w:val="1"/>
+      <w:numFmt w:val="lowerRoman"/>
+      <w:lvlText w:val="%3."/>
+      <w:lvlJc w:val="right"/>
+      <w:pPr>
+        <w:ind w:left="1800" w:hanging="180"/>
+      </w:pPr>
+    </w:lvl>
+    <w:lvl w:ilvl="3" w:tplc="0409000F" w:tentative="1">
+      <w:start w:val="1"/>
+      <w:numFmt w:val="decimal"/>
+      <w:lvlText w:val="%4."/>
+      <w:lvlJc w:val="left"/>
+      <w:pPr>
+        <w:ind w:left="2520" w:hanging="360"/>
+      </w:pPr>
+    </w:lvl>
+    <w:lvl w:ilvl="4" w:tplc="04090019" w:tentative="1">
+      <w:start w:val="1"/>
+      <w:numFmt w:val="lowerLetter"/>
+      <w:lvlText w:val="%5."/>
+      <w:lvlJc w:val="left"/>
+      <w:pPr>
+        <w:ind w:left="3240" w:hanging="360"/>
+      </w:pPr>
+    </w:lvl>
+    <w:lvl w:ilvl="5" w:tplc="0409001B" w:tentative="1">
+      <w:start w:val="1"/>
+      <w:numFmt w:val="lowerRoman"/>
+      <w:lvlText w:val="%6."/>
+      <w:lvlJc w:val="right"/>
+      <w:pPr>
+        <w:ind w:left="3960" w:hanging="180"/>
+      </w:pPr>
+    </w:lvl>
+    <w:lvl w:ilvl="6" w:tplc="0409000F" w:tentative="1">
+      <w:start w:val="1"/>
+      <w:numFmt w:val="decimal"/>
+      <w:lvlText w:val="%7."/>
+      <w:lvlJc w:val="left"/>
+      <w:pPr>
+        <w:ind w:left="4680" w:hanging="360"/>
+      </w:pPr>
+    </w:lvl>
+    <w:lvl w:ilvl="7" w:tplc="04090019" w:tentative="1">
+      <w:start w:val="1"/>
+      <w:numFmt w:val="lowerLetter"/>
+      <w:lvlText w:val="%8."/>
+      <w:lvlJc w:val="left"/>
+      <w:pPr>
+        <w:ind w:left="5400" w:hanging="360"/>
+      </w:pPr>
+    </w:lvl>
+    <w:lvl w:ilvl="8" w:tplc="0409001B" w:tentative="1">
+      <w:start w:val="1"/>
+      <w:numFmt w:val="lowerRoman"/>
+      <w:lvlText w:val="%9."/>
+      <w:lvlJc w:val="right"/>
+      <w:pPr>
+        <w:ind w:left="6120" w:hanging="180"/>
+      </w:pPr>
+    </w:lvl>
+  </w:abstractNum>
   <w:num w:numId="1" w16cid:durableId="207379926">
+    <w:abstractNumId w:val="2"/>
+  </w:num>
+  <w:num w:numId="2" w16cid:durableId="739211463">
+    <w:abstractNumId w:val="3"/>
+  </w:num>
+  <w:num w:numId="3" w16cid:durableId="1802723462">
     <w:abstractNumId w:val="0"/>
+  </w:num>
+  <w:num w:numId="4" w16cid:durableId="2061392444">
+    <w:abstractNumId w:val="1"/>
+  </w:num>
+  <w:num w:numId="5" w16cid:durableId="320081575">
+    <w:abstractNumId w:val="4"/>
   </w:num>
 </w:numbering>
 </file>
@@ -4812,7 +8592,6 @@
     <w:next w:val="Normal"/>
     <w:link w:val="Heading3Char"/>
     <w:uiPriority w:val="9"/>
-    <w:semiHidden/>
     <w:unhideWhenUsed/>
     <w:qFormat/>
     <w:rsid w:val="005F0688"/>
@@ -4835,7 +8614,6 @@
     <w:next w:val="Normal"/>
     <w:link w:val="Heading4Char"/>
     <w:uiPriority w:val="9"/>
-    <w:semiHidden/>
     <w:unhideWhenUsed/>
     <w:qFormat/>
     <w:rsid w:val="005F0688"/>
@@ -4964,7 +8742,6 @@
   <w:style w:type="character" w:default="1" w:styleId="DefaultParagraphFont">
     <w:name w:val="Default Paragraph Font"/>
     <w:uiPriority w:val="1"/>
-    <w:semiHidden/>
     <w:unhideWhenUsed/>
   </w:style>
   <w:style w:type="table" w:default="1" w:styleId="TableNormal">
@@ -5019,7 +8796,6 @@
     <w:basedOn w:val="DefaultParagraphFont"/>
     <w:link w:val="Heading3"/>
     <w:uiPriority w:val="9"/>
-    <w:semiHidden/>
     <w:rsid w:val="005F0688"/>
     <w:rPr>
       <w:rFonts w:eastAsiaTheme="majorEastAsia" w:cstheme="majorBidi"/>
@@ -5033,7 +8809,6 @@
     <w:basedOn w:val="DefaultParagraphFont"/>
     <w:link w:val="Heading4"/>
     <w:uiPriority w:val="9"/>
-    <w:semiHidden/>
     <w:rsid w:val="005F0688"/>
     <w:rPr>
       <w:rFonts w:eastAsiaTheme="majorEastAsia" w:cstheme="majorBidi"/>
@@ -5310,6 +9085,51 @@
       <w:kern w:val="0"/>
       <w:lang w:eastAsia="mk-MK"/>
       <w14:ligatures w14:val="none"/>
+    </w:rPr>
+  </w:style>
+  <w:style w:type="character" w:styleId="PlaceholderText">
+    <w:name w:val="Placeholder Text"/>
+    <w:basedOn w:val="DefaultParagraphFont"/>
+    <w:uiPriority w:val="99"/>
+    <w:semiHidden/>
+    <w:rsid w:val="004C4845"/>
+    <w:rPr>
+      <w:color w:val="666666"/>
+    </w:rPr>
+  </w:style>
+  <w:style w:type="character" w:styleId="Hyperlink">
+    <w:name w:val="Hyperlink"/>
+    <w:basedOn w:val="DefaultParagraphFont"/>
+    <w:uiPriority w:val="99"/>
+    <w:unhideWhenUsed/>
+    <w:rsid w:val="00712175"/>
+    <w:rPr>
+      <w:color w:val="467886" w:themeColor="hyperlink"/>
+      <w:u w:val="single"/>
+    </w:rPr>
+  </w:style>
+  <w:style w:type="character" w:styleId="UnresolvedMention">
+    <w:name w:val="Unresolved Mention"/>
+    <w:basedOn w:val="DefaultParagraphFont"/>
+    <w:uiPriority w:val="99"/>
+    <w:semiHidden/>
+    <w:unhideWhenUsed/>
+    <w:rsid w:val="00712175"/>
+    <w:rPr>
+      <w:color w:val="605E5C"/>
+      <w:shd w:val="clear" w:color="auto" w:fill="E1DFDD"/>
+    </w:rPr>
+  </w:style>
+  <w:style w:type="character" w:styleId="FollowedHyperlink">
+    <w:name w:val="FollowedHyperlink"/>
+    <w:basedOn w:val="DefaultParagraphFont"/>
+    <w:uiPriority w:val="99"/>
+    <w:semiHidden/>
+    <w:unhideWhenUsed/>
+    <w:rsid w:val="008C1556"/>
+    <w:rPr>
+      <w:color w:val="96607D" w:themeColor="followedHyperlink"/>
+      <w:u w:val="single"/>
     </w:rPr>
   </w:style>
 </w:styles>
@@ -5648,4 +9468,16 @@
   <we:bindings/>
   <we:snapshot xmlns:r="http://schemas.openxmlformats.org/officeDocument/2006/relationships"/>
 </we:webextension>
+</file>
+
+<file path=customXml/item1.xml><?xml version="1.0" encoding="utf-8"?>
+<b:Sources xmlns:b="http://schemas.openxmlformats.org/officeDocument/2006/bibliography" xmlns="http://schemas.openxmlformats.org/officeDocument/2006/bibliography" SelectedStyle="\APASixthEditionOfficeOnline.xsl" StyleName="APA" Version="6"/>
+</file>
+
+<file path=customXml/itemProps1.xml><?xml version="1.0" encoding="utf-8"?>
+<ds:datastoreItem xmlns:ds="http://schemas.openxmlformats.org/officeDocument/2006/customXml" ds:itemID="{A840B246-D145-44D2-A709-1528613782E3}">
+  <ds:schemaRefs>
+    <ds:schemaRef ds:uri="http://schemas.openxmlformats.org/officeDocument/2006/bibliography"/>
+  </ds:schemaRefs>
+</ds:datastoreItem>
 </file>
</xml_diff>

<commit_message>
Added a date and place to the front page
</commit_message>
<xml_diff>
--- a/docs/UI_del_k_means_implementation_INKI943.docx
+++ b/docs/UI_del_k_means_implementation_INKI943.docx
@@ -130,6 +130,98 @@
           <w14:ligatures w14:val="none"/>
         </w:rPr>
       </w:pPr>
+      <w:r>
+        <w:rPr>
+          <w:noProof/>
+        </w:rPr>
+        <mc:AlternateContent>
+          <mc:Choice Requires="wps">
+            <w:drawing>
+              <wp:anchor distT="45720" distB="45720" distL="114300" distR="114300" simplePos="0" relativeHeight="251663360" behindDoc="0" locked="0" layoutInCell="1" allowOverlap="1" wp14:anchorId="20E748D4" wp14:editId="134DCF34">
+                <wp:simplePos x="0" y="0"/>
+                <wp:positionH relativeFrom="margin">
+                  <wp:align>center</wp:align>
+                </wp:positionH>
+                <wp:positionV relativeFrom="margin">
+                  <wp:posOffset>8204200</wp:posOffset>
+                </wp:positionV>
+                <wp:extent cx="1162050" cy="1494790"/>
+                <wp:effectExtent l="0" t="0" r="0" b="8890"/>
+                <wp:wrapSquare wrapText="bothSides"/>
+                <wp:docPr id="1400420566" name="Text Box 2"/>
+                <wp:cNvGraphicFramePr>
+                  <a:graphicFrameLocks xmlns:a="http://schemas.openxmlformats.org/drawingml/2006/main"/>
+                </wp:cNvGraphicFramePr>
+                <a:graphic xmlns:a="http://schemas.openxmlformats.org/drawingml/2006/main">
+                  <a:graphicData uri="http://schemas.microsoft.com/office/word/2010/wordprocessingShape">
+                    <wps:wsp>
+                      <wps:cNvSpPr txBox="1">
+                        <a:spLocks noChangeArrowheads="1"/>
+                      </wps:cNvSpPr>
+                      <wps:spPr bwMode="auto">
+                        <a:xfrm>
+                          <a:off x="0" y="0"/>
+                          <a:ext cx="1162050" cy="1494790"/>
+                        </a:xfrm>
+                        <a:prstGeom prst="rect">
+                          <a:avLst/>
+                        </a:prstGeom>
+                        <a:solidFill>
+                          <a:srgbClr val="FFFFFF"/>
+                        </a:solidFill>
+                        <a:ln w="9525">
+                          <a:noFill/>
+                          <a:miter lim="800000"/>
+                          <a:headEnd/>
+                          <a:tailEnd/>
+                        </a:ln>
+                      </wps:spPr>
+                      <wps:txbx>
+                        <w:txbxContent>
+                          <w:p>
+                            <w:r>
+                              <w:t>Битола, декември 2025</w:t>
+                            </w:r>
+                          </w:p>
+                        </w:txbxContent>
+                      </wps:txbx>
+                      <wps:bodyPr rot="0" vert="horz" wrap="square" lIns="91440" tIns="45720" rIns="91440" bIns="45720" anchor="t" anchorCtr="0">
+                        <a:spAutoFit/>
+                      </wps:bodyPr>
+                    </wps:wsp>
+                  </a:graphicData>
+                </a:graphic>
+                <wp14:sizeRelH relativeFrom="margin">
+                  <wp14:pctWidth>0</wp14:pctWidth>
+                </wp14:sizeRelH>
+                <wp14:sizeRelV relativeFrom="margin">
+                  <wp14:pctHeight>20000</wp14:pctHeight>
+                </wp14:sizeRelV>
+              </wp:anchor>
+            </w:drawing>
+          </mc:Choice>
+          <mc:Fallback>
+            <w:pict>
+              <v:shapetype w14:anchorId="20E748D4" id="_x0000_t202" coordsize="21600,21600" o:spt="202" path="m,l,21600r21600,l21600,xe">
+                <v:stroke joinstyle="miter"/>
+                <v:path gradientshapeok="t" o:connecttype="rect"/>
+              </v:shapetype>
+              <v:shape id="Text Box 2" o:spid="_x0000_s1026" type="#_x0000_t202" style="position:absolute;margin-left:0;margin-top:646pt;width:91.5pt;height:117.7pt;z-index:251663360;visibility:visible;mso-wrap-style:square;mso-width-percent:0;mso-height-percent:200;mso-wrap-distance-left:9pt;mso-wrap-distance-top:3.6pt;mso-wrap-distance-right:9pt;mso-wrap-distance-bottom:3.6pt;mso-position-horizontal:center;mso-position-horizontal-relative:margin;mso-position-vertical:absolute;mso-position-vertical-relative:margin;mso-width-percent:0;mso-height-percent:200;mso-width-relative:margin;mso-height-relative:margin;v-text-anchor:top" o:gfxdata="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" stroked="f">
+                <v:textbox style="mso-fit-shape-to-text:t">
+                  <w:txbxContent>
+                    <w:p>
+                      <w:r>
+                        <w:t>Битола, декември 2025</w:t>
+                      </w:r>
+                    </w:p>
+                  </w:txbxContent>
+                </v:textbox>
+                <w10:wrap type="square" anchorx="margin" anchory="margin"/>
+              </v:shape>
+            </w:pict>
+          </mc:Fallback>
+        </mc:AlternateContent>
+      </w:r>
       <w:r>
         <w:rPr>
           <w:noProof/>
@@ -207,11 +299,7 @@
           </mc:Choice>
           <mc:Fallback>
             <w:pict>
-              <v:shapetype w14:anchorId="7F7B91FE" id="_x0000_t202" coordsize="21600,21600" o:spt="202" path="m,l,21600r21600,l21600,xe">
-                <v:stroke joinstyle="miter"/>
-                <v:path gradientshapeok="t" o:connecttype="rect"/>
-              </v:shapetype>
-              <v:shape id="Text Box 2" o:spid="_x0000_s1026" type="#_x0000_t202" style="position:absolute;margin-left:134.7pt;margin-top:0;width:185.9pt;height:110.6pt;z-index:251661312;visibility:visible;mso-wrap-style:square;mso-width-percent:400;mso-height-percent:200;mso-wrap-distance-left:9pt;mso-wrap-distance-top:3.6pt;mso-wrap-distance-right:9pt;mso-wrap-distance-bottom:3.6pt;mso-position-horizontal:right;mso-position-horizontal-relative:margin;mso-position-vertical:bottom;mso-position-vertical-relative:margin;mso-width-percent:400;mso-height-percent:200;mso-width-relative:margin;mso-height-relative:margin;v-text-anchor:top" o:gfxdata="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" stroked="f">
+              <v:shape w14:anchorId="7F7B91FE" id="_x0000_s1027" type="#_x0000_t202" style="position:absolute;margin-left:134.7pt;margin-top:0;width:185.9pt;height:110.6pt;z-index:251661312;visibility:visible;mso-wrap-style:square;mso-width-percent:400;mso-height-percent:200;mso-wrap-distance-left:9pt;mso-wrap-distance-top:3.6pt;mso-wrap-distance-right:9pt;mso-wrap-distance-bottom:3.6pt;mso-position-horizontal:right;mso-position-horizontal-relative:margin;mso-position-vertical:bottom;mso-position-vertical-relative:margin;mso-width-percent:400;mso-height-percent:200;mso-width-relative:margin;mso-height-relative:margin;v-text-anchor:top" o:gfxdata="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" stroked="f">
                 <v:textbox style="mso-fit-shape-to-text:t">
                   <w:txbxContent>
                     <w:p>
@@ -322,7 +410,7 @@
           </mc:Choice>
           <mc:Fallback>
             <w:pict>
-              <v:shape w14:anchorId="22A5A2BB" id="_x0000_s1027" type="#_x0000_t202" style="position:absolute;margin-left:0;margin-top:639pt;width:200pt;height:110.6pt;z-index:251659264;visibility:visible;mso-wrap-style:square;mso-width-percent:0;mso-height-percent:200;mso-wrap-distance-left:9pt;mso-wrap-distance-top:3.6pt;mso-wrap-distance-right:9pt;mso-wrap-distance-bottom:3.6pt;mso-position-horizontal:left;mso-position-horizontal-relative:margin;mso-position-vertical:absolute;mso-position-vertical-relative:margin;mso-width-percent:0;mso-height-percent:200;mso-width-relative:margin;mso-height-relative:margin;v-text-anchor:top" o:gfxdata="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" fillcolor="white [3212]" stroked="f">
+              <v:shape w14:anchorId="22A5A2BB" id="_x0000_s1028" type="#_x0000_t202" style="position:absolute;margin-left:0;margin-top:639pt;width:200pt;height:110.6pt;z-index:251659264;visibility:visible;mso-wrap-style:square;mso-width-percent:0;mso-height-percent:200;mso-wrap-distance-left:9pt;mso-wrap-distance-top:3.6pt;mso-wrap-distance-right:9pt;mso-wrap-distance-bottom:3.6pt;mso-position-horizontal:left;mso-position-horizontal-relative:margin;mso-position-vertical:absolute;mso-position-vertical-relative:margin;mso-width-percent:0;mso-height-percent:200;mso-width-relative:margin;mso-height-relative:margin;v-text-anchor:top" o:gfxdata="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" fillcolor="white [3212]" stroked="f">
                 <v:textbox style="mso-fit-shape-to-text:t">
                   <w:txbxContent>
                     <w:p>
@@ -362,6 +450,15 @@
     </w:p>
     <w:sdt>
       <w:sdtPr>
+        <w:rPr>
+          <w:rFonts w:asciiTheme="minorHAnsi" w:eastAsiaTheme="minorHAnsi" w:hAnsiTheme="minorHAnsi" w:cstheme="minorBidi"/>
+          <w:color w:val="auto"/>
+          <w:kern w:val="2"/>
+          <w:sz w:val="24"/>
+          <w:szCs w:val="24"/>
+          <w:lang w:val="mk-MK"/>
+          <w14:ligatures w14:val="standardContextual"/>
+        </w:rPr>
         <w:id w:val="2122174073"/>
         <w:docPartObj>
           <w:docPartGallery w:val="Table of Contents"/>
@@ -370,16 +467,9 @@
       </w:sdtPr>
       <w:sdtEndPr>
         <w:rPr>
-          <w:rFonts w:asciiTheme="minorHAnsi" w:eastAsiaTheme="minorHAnsi" w:hAnsiTheme="minorHAnsi" w:cstheme="minorBidi"/>
           <w:b/>
           <w:bCs/>
           <w:noProof/>
-          <w:color w:val="auto"/>
-          <w:kern w:val="2"/>
-          <w:sz w:val="24"/>
-          <w:szCs w:val="24"/>
-          <w:lang w:val="mk-MK"/>
-          <w14:ligatures w14:val="standardContextual"/>
         </w:rPr>
       </w:sdtEndPr>
       <w:sdtContent>
@@ -10958,6 +11048,7 @@
   <w:style w:type="character" w:default="1" w:styleId="DefaultParagraphFont">
     <w:name w:val="Default Paragraph Font"/>
     <w:uiPriority w:val="1"/>
+    <w:semiHidden/>
     <w:unhideWhenUsed/>
   </w:style>
   <w:style w:type="table" w:default="1" w:styleId="TableNormal">

</xml_diff>